<commit_message>
added universal URL and sample usernames and passwords to proj 5 doc
</commit_message>
<xml_diff>
--- a/project5_documentation.docx
+++ b/project5_documentation.docx
@@ -595,27 +595,14 @@
                             <w:r>
                               <w:t xml:space="preserve">Figure </w:t>
                             </w:r>
-                            <w:r>
-                              <w:fldChar w:fldCharType="begin"/>
-                            </w:r>
-                            <w:r>
-                              <w:instrText xml:space="preserve"> SEQ Figure \* ARABIC </w:instrText>
-                            </w:r>
-                            <w:r>
-                              <w:fldChar w:fldCharType="separate"/>
-                            </w:r>
-                            <w:r>
-                              <w:rPr>
-                                <w:noProof/>
-                              </w:rPr>
-                              <w:t>1</w:t>
-                            </w:r>
-                            <w:r>
-                              <w:rPr>
-                                <w:noProof/>
-                              </w:rPr>
-                              <w:fldChar w:fldCharType="end"/>
-                            </w:r>
+                            <w:fldSimple w:instr=" SEQ Figure \* ARABIC ">
+                              <w:r>
+                                <w:rPr>
+                                  <w:noProof/>
+                                </w:rPr>
+                                <w:t>1</w:t>
+                              </w:r>
+                            </w:fldSimple>
                             <w:r>
                               <w:t>: Flu Severity Map. Green states have no activity, yellow states have sporadic activity, orange states have local activity, red states have regional activity, and dark yellow states have widespread activity.</w:t>
                             </w:r>
@@ -659,27 +646,14 @@
                       <w:r>
                         <w:t xml:space="preserve">Figure </w:t>
                       </w:r>
-                      <w:r>
-                        <w:fldChar w:fldCharType="begin"/>
-                      </w:r>
-                      <w:r>
-                        <w:instrText xml:space="preserve"> SEQ Figure \* ARABIC </w:instrText>
-                      </w:r>
-                      <w:r>
-                        <w:fldChar w:fldCharType="separate"/>
-                      </w:r>
-                      <w:r>
-                        <w:rPr>
-                          <w:noProof/>
-                        </w:rPr>
-                        <w:t>1</w:t>
-                      </w:r>
-                      <w:r>
-                        <w:rPr>
-                          <w:noProof/>
-                        </w:rPr>
-                        <w:fldChar w:fldCharType="end"/>
-                      </w:r>
+                      <w:fldSimple w:instr=" SEQ Figure \* ARABIC ">
+                        <w:r>
+                          <w:rPr>
+                            <w:noProof/>
+                          </w:rPr>
+                          <w:t>1</w:t>
+                        </w:r>
+                      </w:fldSimple>
                       <w:r>
                         <w:t>: Flu Severity Map. Green states have no activity, yellow states have sporadic activity, orange states have local activity, red states have regional activity, and dark yellow states have widespread activity.</w:t>
                       </w:r>
@@ -744,24 +718,14 @@
                             <w:r>
                               <w:t xml:space="preserve">Figure </w:t>
                             </w:r>
-                            <w:r>
-                              <w:fldChar w:fldCharType="begin"/>
-                            </w:r>
-                            <w:r>
-                              <w:instrText xml:space="preserve"> SEQ Figure \* ARABIC </w:instrText>
-                            </w:r>
-                            <w:r>
-                              <w:fldChar w:fldCharType="separate"/>
-                            </w:r>
-                            <w:r>
-                              <w:rPr>
-                                <w:noProof/>
-                              </w:rPr>
-                              <w:t>2</w:t>
-                            </w:r>
-                            <w:r>
-                              <w:fldChar w:fldCharType="end"/>
-                            </w:r>
+                            <w:fldSimple w:instr=" SEQ Figure \* ARABIC ">
+                              <w:r>
+                                <w:rPr>
+                                  <w:noProof/>
+                                </w:rPr>
+                                <w:t>2</w:t>
+                              </w:r>
+                            </w:fldSimple>
                           </w:p>
                         </w:txbxContent>
                       </wps:txbx>
@@ -792,24 +756,14 @@
                       <w:r>
                         <w:t xml:space="preserve">Figure </w:t>
                       </w:r>
-                      <w:r>
-                        <w:fldChar w:fldCharType="begin"/>
-                      </w:r>
-                      <w:r>
-                        <w:instrText xml:space="preserve"> SEQ Figure \* ARABIC </w:instrText>
-                      </w:r>
-                      <w:r>
-                        <w:fldChar w:fldCharType="separate"/>
-                      </w:r>
-                      <w:r>
-                        <w:rPr>
-                          <w:noProof/>
-                        </w:rPr>
-                        <w:t>2</w:t>
-                      </w:r>
-                      <w:r>
-                        <w:fldChar w:fldCharType="end"/>
-                      </w:r>
+                      <w:fldSimple w:instr=" SEQ Figure \* ARABIC ">
+                        <w:r>
+                          <w:rPr>
+                            <w:noProof/>
+                          </w:rPr>
+                          <w:t>2</w:t>
+                        </w:r>
+                      </w:fldSimple>
                     </w:p>
                   </w:txbxContent>
                 </v:textbox>
@@ -894,7 +848,7 @@
                     </pic:cNvPicPr>
                   </pic:nvPicPr>
                   <pic:blipFill>
-                    <a:blip r:embed="rId5">
+                    <a:blip r:embed="rId6">
                       <a:extLst>
                         <a:ext uri="{28A0092B-C50C-407E-A947-70E740481C1C}">
                           <a14:useLocalDpi xmlns:a14="http://schemas.microsoft.com/office/drawing/2010/main" val="0"/>
@@ -950,7 +904,7 @@
                     </pic:cNvPicPr>
                   </pic:nvPicPr>
                   <pic:blipFill>
-                    <a:blip r:embed="rId6">
+                    <a:blip r:embed="rId7">
                       <a:extLst>
                         <a:ext uri="{28A0092B-C50C-407E-A947-70E740481C1C}">
                           <a14:useLocalDpi xmlns:a14="http://schemas.microsoft.com/office/drawing/2010/main" val="0"/>
@@ -1216,17 +1170,7 @@
           <w:szCs w:val="24"/>
         </w:rPr>
         <w:lastRenderedPageBreak/>
-        <w:t>understand the accuracy of their predictions better, so that</w:t>
-      </w:r>
-      <w:bookmarkStart w:id="0" w:name="_GoBack"/>
-      <w:bookmarkEnd w:id="0"/>
-      <w:r>
-        <w:rPr>
-          <w:rFonts w:ascii="Times New Roman" w:eastAsiaTheme="majorEastAsia" w:hAnsi="Times New Roman" w:cs="Times New Roman"/>
-          <w:sz w:val="24"/>
-          <w:szCs w:val="24"/>
-        </w:rPr>
-        <w:t xml:space="preserve"> they can make better predictions in the future.  </w:t>
+        <w:t xml:space="preserve">understand the accuracy of their predictions better, so that they can make better predictions in the future.  </w:t>
       </w:r>
       <w:r>
         <w:rPr>
@@ -1688,7 +1632,7 @@
         </w:rPr>
         <w:t xml:space="preserve"> API Reference can be found at: </w:t>
       </w:r>
-      <w:hyperlink r:id="rId7" w:history="1">
+      <w:hyperlink r:id="rId8" w:history="1">
         <w:r>
           <w:rPr>
             <w:rStyle w:val="Hyperlink"/>
@@ -1707,108 +1651,106 @@
         </w:rPr>
         <w:t>.</w:t>
       </w:r>
+      <w:r>
+        <w:rPr>
+          <w:rFonts w:ascii="Times New Roman" w:hAnsi="Times New Roman" w:cs="Times New Roman"/>
+          <w:sz w:val="24"/>
+          <w:szCs w:val="24"/>
+        </w:rPr>
+        <w:t xml:space="preserve"> </w:t>
+      </w:r>
+      <w:r>
+        <w:rPr>
+          <w:rFonts w:ascii="Times New Roman" w:hAnsi="Times New Roman" w:cs="Times New Roman"/>
+          <w:sz w:val="24"/>
+          <w:szCs w:val="24"/>
+        </w:rPr>
+        <w:t xml:space="preserve">Our implementation used </w:t>
+      </w:r>
+      <w:proofErr w:type="spellStart"/>
+      <w:r>
+        <w:rPr>
+          <w:rFonts w:ascii="Times New Roman" w:hAnsi="Times New Roman" w:cs="Times New Roman"/>
+          <w:sz w:val="24"/>
+          <w:szCs w:val="24"/>
+        </w:rPr>
+        <w:t>Highcharts</w:t>
+      </w:r>
+      <w:proofErr w:type="spellEnd"/>
+      <w:r>
+        <w:rPr>
+          <w:rFonts w:ascii="Times New Roman" w:hAnsi="Times New Roman" w:cs="Times New Roman"/>
+          <w:sz w:val="24"/>
+          <w:szCs w:val="24"/>
+        </w:rPr>
+        <w:t xml:space="preserve"> with jQuery, and included the </w:t>
+      </w:r>
+      <w:proofErr w:type="spellStart"/>
+      <w:r>
+        <w:rPr>
+          <w:rFonts w:ascii="Times New Roman" w:hAnsi="Times New Roman" w:cs="Times New Roman"/>
+          <w:sz w:val="24"/>
+          <w:szCs w:val="24"/>
+        </w:rPr>
+        <w:t>Draggable</w:t>
+      </w:r>
+      <w:proofErr w:type="spellEnd"/>
+      <w:r>
+        <w:rPr>
+          <w:rFonts w:ascii="Times New Roman" w:hAnsi="Times New Roman" w:cs="Times New Roman"/>
+          <w:sz w:val="24"/>
+          <w:szCs w:val="24"/>
+        </w:rPr>
+        <w:t xml:space="preserve"> points plugin developed by </w:t>
+      </w:r>
+      <w:r>
+        <w:rPr>
+          <w:rFonts w:ascii="Times New Roman" w:hAnsi="Times New Roman" w:cs="Times New Roman"/>
+          <w:sz w:val="24"/>
+          <w:szCs w:val="24"/>
+        </w:rPr>
+        <w:t xml:space="preserve">Torstein </w:t>
+      </w:r>
+      <w:proofErr w:type="spellStart"/>
+      <w:r>
+        <w:rPr>
+          <w:rFonts w:ascii="Times New Roman" w:hAnsi="Times New Roman" w:cs="Times New Roman"/>
+          <w:sz w:val="24"/>
+          <w:szCs w:val="24"/>
+        </w:rPr>
+        <w:t>Honsi</w:t>
+      </w:r>
+      <w:proofErr w:type="spellEnd"/>
+      <w:r>
+        <w:rPr>
+          <w:rFonts w:ascii="Times New Roman" w:hAnsi="Times New Roman" w:cs="Times New Roman"/>
+          <w:sz w:val="24"/>
+          <w:szCs w:val="24"/>
+        </w:rPr>
+        <w:t xml:space="preserve">. </w:t>
+      </w:r>
     </w:p>
     <w:p>
       <w:pPr>
-        <w:ind w:left="720"/>
-        <w:rPr>
-          <w:rFonts w:ascii="Times New Roman" w:hAnsi="Times New Roman" w:cs="Times New Roman"/>
-          <w:sz w:val="24"/>
-          <w:szCs w:val="24"/>
-        </w:rPr>
-      </w:pPr>
-      <w:r>
-        <w:rPr>
-          <w:rFonts w:ascii="Times New Roman" w:hAnsi="Times New Roman" w:cs="Times New Roman"/>
-          <w:sz w:val="24"/>
-          <w:szCs w:val="24"/>
-        </w:rPr>
-        <w:t xml:space="preserve">Our implementation used </w:t>
-      </w:r>
-      <w:proofErr w:type="spellStart"/>
-      <w:r>
-        <w:rPr>
-          <w:rFonts w:ascii="Times New Roman" w:hAnsi="Times New Roman" w:cs="Times New Roman"/>
-          <w:sz w:val="24"/>
-          <w:szCs w:val="24"/>
-        </w:rPr>
-        <w:t>Highcharts</w:t>
-      </w:r>
-      <w:proofErr w:type="spellEnd"/>
-      <w:r>
-        <w:rPr>
-          <w:rFonts w:ascii="Times New Roman" w:hAnsi="Times New Roman" w:cs="Times New Roman"/>
-          <w:sz w:val="24"/>
-          <w:szCs w:val="24"/>
-        </w:rPr>
-        <w:t xml:space="preserve"> with jQuery, and included the </w:t>
-      </w:r>
-      <w:proofErr w:type="spellStart"/>
-      <w:r>
-        <w:rPr>
-          <w:rFonts w:ascii="Times New Roman" w:hAnsi="Times New Roman" w:cs="Times New Roman"/>
-          <w:sz w:val="24"/>
-          <w:szCs w:val="24"/>
-        </w:rPr>
-        <w:t>Draggable</w:t>
-      </w:r>
-      <w:proofErr w:type="spellEnd"/>
-      <w:r>
-        <w:rPr>
-          <w:rFonts w:ascii="Times New Roman" w:hAnsi="Times New Roman" w:cs="Times New Roman"/>
-          <w:sz w:val="24"/>
-          <w:szCs w:val="24"/>
-        </w:rPr>
-        <w:t xml:space="preserve"> points plugin developed by </w:t>
-      </w:r>
-      <w:r>
-        <w:rPr>
-          <w:rFonts w:ascii="Times New Roman" w:hAnsi="Times New Roman" w:cs="Times New Roman"/>
-          <w:sz w:val="24"/>
-          <w:szCs w:val="24"/>
-        </w:rPr>
-        <w:t xml:space="preserve">Torstein </w:t>
-      </w:r>
-      <w:proofErr w:type="spellStart"/>
-      <w:r>
-        <w:rPr>
-          <w:rFonts w:ascii="Times New Roman" w:hAnsi="Times New Roman" w:cs="Times New Roman"/>
-          <w:sz w:val="24"/>
-          <w:szCs w:val="24"/>
-        </w:rPr>
-        <w:t>Honsi</w:t>
-      </w:r>
-      <w:proofErr w:type="spellEnd"/>
-      <w:r>
-        <w:rPr>
-          <w:rFonts w:ascii="Times New Roman" w:hAnsi="Times New Roman" w:cs="Times New Roman"/>
-          <w:sz w:val="24"/>
-          <w:szCs w:val="24"/>
-        </w:rPr>
-        <w:t xml:space="preserve">. </w:t>
+        <w:rPr>
+          <w:rFonts w:ascii="Times New Roman" w:hAnsi="Times New Roman" w:cs="Times New Roman"/>
+          <w:b/>
+          <w:sz w:val="24"/>
+          <w:szCs w:val="24"/>
+        </w:rPr>
+      </w:pPr>
+      <w:r>
+        <w:rPr>
+          <w:rFonts w:ascii="Times New Roman" w:hAnsi="Times New Roman" w:cs="Times New Roman"/>
+          <w:b/>
+          <w:sz w:val="24"/>
+          <w:szCs w:val="24"/>
+        </w:rPr>
+        <w:t>External Data Source</w:t>
       </w:r>
     </w:p>
     <w:p>
       <w:pPr>
-        <w:rPr>
-          <w:rFonts w:ascii="Times New Roman" w:hAnsi="Times New Roman" w:cs="Times New Roman"/>
-          <w:b/>
-          <w:sz w:val="24"/>
-          <w:szCs w:val="24"/>
-        </w:rPr>
-      </w:pPr>
-      <w:r>
-        <w:rPr>
-          <w:rFonts w:ascii="Times New Roman" w:hAnsi="Times New Roman" w:cs="Times New Roman"/>
-          <w:b/>
-          <w:sz w:val="24"/>
-          <w:szCs w:val="24"/>
-        </w:rPr>
-        <w:t>External Data Source</w:t>
-      </w:r>
-    </w:p>
-    <w:p>
-      <w:pPr>
         <w:ind w:left="720"/>
         <w:rPr>
           <w:rFonts w:ascii="Times New Roman" w:hAnsi="Times New Roman" w:cs="Times New Roman"/>
@@ -1824,7 +1766,7 @@
         </w:rPr>
         <w:t xml:space="preserve">The external data source used was the CDC weekly status activity reports. This data can be accessed at this URL: </w:t>
       </w:r>
-      <w:hyperlink r:id="rId8" w:history="1">
+      <w:hyperlink r:id="rId9" w:history="1">
         <w:r>
           <w:rPr>
             <w:rStyle w:val="Hyperlink"/>
@@ -1843,23 +1785,21 @@
         </w:rPr>
         <w:t>.</w:t>
       </w:r>
-    </w:p>
-    <w:p>
-      <w:pPr>
-        <w:ind w:left="720"/>
-        <w:rPr>
-          <w:rFonts w:ascii="Times New Roman" w:hAnsi="Times New Roman" w:cs="Times New Roman"/>
-          <w:sz w:val="24"/>
-          <w:szCs w:val="24"/>
-        </w:rPr>
-      </w:pPr>
-      <w:r>
-        <w:rPr>
-          <w:rFonts w:ascii="Times New Roman" w:hAnsi="Times New Roman" w:cs="Times New Roman"/>
-          <w:sz w:val="24"/>
-          <w:szCs w:val="24"/>
-        </w:rPr>
-        <w:t xml:space="preserve">After retrieving the data, the </w:t>
+      <w:r>
+        <w:rPr>
+          <w:rFonts w:ascii="Times New Roman" w:hAnsi="Times New Roman" w:cs="Times New Roman"/>
+          <w:sz w:val="24"/>
+          <w:szCs w:val="24"/>
+        </w:rPr>
+        <w:t xml:space="preserve"> The</w:t>
+      </w:r>
+      <w:r>
+        <w:rPr>
+          <w:rFonts w:ascii="Times New Roman" w:hAnsi="Times New Roman" w:cs="Times New Roman"/>
+          <w:sz w:val="24"/>
+          <w:szCs w:val="24"/>
+        </w:rPr>
+        <w:t xml:space="preserve"> </w:t>
       </w:r>
       <w:r>
         <w:rPr>
@@ -1883,7 +1823,23 @@
           <w:sz w:val="24"/>
           <w:szCs w:val="24"/>
         </w:rPr>
-        <w:t xml:space="preserve">was used to depict the flu severity map.  </w:t>
+        <w:t>was used to d</w:t>
+      </w:r>
+      <w:r>
+        <w:rPr>
+          <w:rFonts w:ascii="Times New Roman" w:hAnsi="Times New Roman" w:cs="Times New Roman"/>
+          <w:sz w:val="24"/>
+          <w:szCs w:val="24"/>
+        </w:rPr>
+        <w:t>raw</w:t>
+      </w:r>
+      <w:r>
+        <w:rPr>
+          <w:rFonts w:ascii="Times New Roman" w:hAnsi="Times New Roman" w:cs="Times New Roman"/>
+          <w:sz w:val="24"/>
+          <w:szCs w:val="24"/>
+        </w:rPr>
+        <w:t xml:space="preserve"> the flu severity map.  </w:t>
       </w:r>
     </w:p>
     <w:p>
@@ -1909,7 +1865,7 @@
           <w:sz w:val="28"/>
           <w:szCs w:val="28"/>
         </w:rPr>
-        <w:t xml:space="preserve">Running the project on your system: </w:t>
+        <w:t xml:space="preserve">Running the project </w:t>
       </w:r>
       <w:r>
         <w:rPr>
@@ -1921,7 +1877,74 @@
           <w:sz w:val="28"/>
           <w:szCs w:val="28"/>
         </w:rPr>
-        <w:br/>
+        <w:t>online:</w:t>
+      </w:r>
+    </w:p>
+    <w:p>
+      <w:pPr>
+        <w:pStyle w:val="ListParagraph"/>
+        <w:numPr>
+          <w:ilvl w:val="0"/>
+          <w:numId w:val="6"/>
+        </w:numPr>
+        <w:rPr>
+          <w:rFonts w:ascii="Times New Roman" w:eastAsiaTheme="majorEastAsia" w:hAnsi="Times New Roman" w:cs="Times New Roman"/>
+          <w:sz w:val="24"/>
+          <w:szCs w:val="24"/>
+        </w:rPr>
+      </w:pPr>
+      <w:r>
+        <w:rPr>
+          <w:rFonts w:ascii="Times New Roman" w:eastAsiaTheme="majorEastAsia" w:hAnsi="Times New Roman" w:cs="Times New Roman"/>
+          <w:sz w:val="24"/>
+          <w:szCs w:val="24"/>
+        </w:rPr>
+        <w:t xml:space="preserve">Open: </w:t>
+      </w:r>
+      <w:hyperlink r:id="rId10" w:history="1">
+        <w:r>
+          <w:rPr>
+            <w:rStyle w:val="Hyperlink"/>
+            <w:rFonts w:ascii="Times New Roman" w:eastAsiaTheme="majorEastAsia" w:hAnsi="Times New Roman" w:cs="Times New Roman"/>
+            <w:sz w:val="24"/>
+            <w:szCs w:val="24"/>
+          </w:rPr>
+          <w:t>https://ec2-54-69-66-88.us-west-2.compute.amazonaws.com/flutracker/</w:t>
+        </w:r>
+      </w:hyperlink>
+      <w:r>
+        <w:rPr>
+          <w:rFonts w:ascii="Times New Roman" w:eastAsiaTheme="majorEastAsia" w:hAnsi="Times New Roman" w:cs="Times New Roman"/>
+          <w:sz w:val="24"/>
+          <w:szCs w:val="24"/>
+        </w:rPr>
+        <w:t xml:space="preserve"> </w:t>
+      </w:r>
+    </w:p>
+    <w:p>
+      <w:pPr>
+        <w:pStyle w:val="Heading4"/>
+        <w:rPr>
+          <w:rFonts w:ascii="Times New Roman" w:hAnsi="Times New Roman" w:cs="Times New Roman"/>
+          <w:b/>
+          <w:i w:val="0"/>
+          <w:iCs w:val="0"/>
+          <w:color w:val="auto"/>
+          <w:sz w:val="28"/>
+          <w:szCs w:val="28"/>
+        </w:rPr>
+      </w:pPr>
+      <w:r>
+        <w:rPr>
+          <w:rFonts w:ascii="Times New Roman" w:hAnsi="Times New Roman" w:cs="Times New Roman"/>
+          <w:b/>
+          <w:i w:val="0"/>
+          <w:iCs w:val="0"/>
+          <w:color w:val="auto"/>
+          <w:sz w:val="28"/>
+          <w:szCs w:val="28"/>
+        </w:rPr>
+        <w:t xml:space="preserve">Running the project on your system: </w:t>
       </w:r>
     </w:p>
     <w:p>
@@ -2283,7 +2306,7 @@
         </w:rPr>
         <w:t xml:space="preserve">Open a web browser and navigate to </w:t>
       </w:r>
-      <w:hyperlink r:id="rId9" w:history="1">
+      <w:hyperlink r:id="rId11" w:history="1">
         <w:r>
           <w:rPr>
             <w:rStyle w:val="Hyperlink"/>
@@ -2321,50 +2344,107 @@
     </w:p>
     <w:p>
       <w:pPr>
+        <w:pStyle w:val="Heading4"/>
+        <w:rPr>
+          <w:rFonts w:ascii="Times New Roman" w:hAnsi="Times New Roman" w:cs="Times New Roman"/>
+          <w:b/>
+          <w:i w:val="0"/>
+          <w:iCs w:val="0"/>
+          <w:color w:val="auto"/>
+          <w:sz w:val="28"/>
+          <w:szCs w:val="28"/>
+        </w:rPr>
+      </w:pPr>
+      <w:r>
+        <w:rPr>
+          <w:rFonts w:ascii="Times New Roman" w:hAnsi="Times New Roman" w:cs="Times New Roman"/>
+          <w:b/>
+          <w:i w:val="0"/>
+          <w:iCs w:val="0"/>
+          <w:color w:val="auto"/>
+          <w:sz w:val="28"/>
+          <w:szCs w:val="28"/>
+        </w:rPr>
+        <w:t>Sample Username and Passwords:</w:t>
+      </w:r>
+    </w:p>
+    <w:p>
+      <w:pPr>
         <w:pStyle w:val="ListParagraph"/>
         <w:numPr>
           <w:ilvl w:val="0"/>
           <w:numId w:val="6"/>
         </w:numPr>
-        <w:rPr>
-          <w:rFonts w:ascii="Times New Roman" w:eastAsiaTheme="majorEastAsia" w:hAnsi="Times New Roman" w:cs="Times New Roman"/>
-          <w:sz w:val="24"/>
-          <w:szCs w:val="24"/>
-        </w:rPr>
-      </w:pPr>
-      <w:r>
-        <w:rPr>
-          <w:rFonts w:ascii="Times New Roman" w:eastAsiaTheme="majorEastAsia" w:hAnsi="Times New Roman" w:cs="Times New Roman"/>
-          <w:sz w:val="24"/>
-          <w:szCs w:val="24"/>
-        </w:rPr>
-        <w:t xml:space="preserve">Login with username as </w:t>
-      </w:r>
-      <w:r>
-        <w:rPr>
-          <w:rFonts w:ascii="Times New Roman" w:eastAsiaTheme="majorEastAsia" w:hAnsi="Times New Roman" w:cs="Times New Roman"/>
-          <w:b/>
-          <w:sz w:val="24"/>
-          <w:szCs w:val="24"/>
-        </w:rPr>
-        <w:t xml:space="preserve">vivekb88 </w:t>
-      </w:r>
-      <w:r>
-        <w:rPr>
-          <w:rFonts w:ascii="Times New Roman" w:eastAsiaTheme="majorEastAsia" w:hAnsi="Times New Roman" w:cs="Times New Roman"/>
-          <w:sz w:val="24"/>
-          <w:szCs w:val="24"/>
-        </w:rPr>
-        <w:t xml:space="preserve">and password as </w:t>
-      </w:r>
-      <w:r>
-        <w:rPr>
-          <w:rFonts w:ascii="Times New Roman" w:eastAsiaTheme="majorEastAsia" w:hAnsi="Times New Roman" w:cs="Times New Roman"/>
-          <w:b/>
-          <w:sz w:val="24"/>
-          <w:szCs w:val="24"/>
-        </w:rPr>
-        <w:t>Password1!</w:t>
+        <w:jc w:val="both"/>
+        <w:rPr>
+          <w:rFonts w:ascii="Times New Roman" w:eastAsiaTheme="majorEastAsia" w:hAnsi="Times New Roman" w:cs="Times New Roman"/>
+          <w:sz w:val="24"/>
+          <w:szCs w:val="24"/>
+        </w:rPr>
+        <w:sectPr>
+          <w:type w:val="continuous"/>
+          <w:pgSz w:w="12240" w:h="15840"/>
+          <w:pgMar w:top="1440" w:right="1440" w:bottom="1440" w:left="1440" w:header="720" w:footer="720" w:gutter="0"/>
+          <w:cols w:space="720"/>
+          <w:docGrid w:linePitch="360"/>
+        </w:sectPr>
+      </w:pPr>
+    </w:p>
+    <w:p>
+      <w:pPr>
+        <w:pStyle w:val="ListParagraph"/>
+        <w:numPr>
+          <w:ilvl w:val="0"/>
+          <w:numId w:val="6"/>
+        </w:numPr>
+        <w:jc w:val="both"/>
+        <w:rPr>
+          <w:rFonts w:ascii="Times New Roman" w:eastAsiaTheme="majorEastAsia" w:hAnsi="Times New Roman" w:cs="Times New Roman"/>
+          <w:sz w:val="24"/>
+          <w:szCs w:val="24"/>
+        </w:rPr>
+      </w:pPr>
+      <w:r>
+        <w:rPr>
+          <w:rFonts w:ascii="Times New Roman" w:eastAsiaTheme="majorEastAsia" w:hAnsi="Times New Roman" w:cs="Times New Roman"/>
+          <w:sz w:val="24"/>
+          <w:szCs w:val="24"/>
+        </w:rPr>
+        <w:lastRenderedPageBreak/>
+        <w:t>jonatho7, Password1!, site manager</w:t>
+      </w:r>
+    </w:p>
+    <w:p>
+      <w:pPr>
+        <w:pStyle w:val="ListParagraph"/>
+        <w:numPr>
+          <w:ilvl w:val="0"/>
+          <w:numId w:val="6"/>
+        </w:numPr>
+        <w:jc w:val="both"/>
+        <w:rPr>
+          <w:rFonts w:ascii="Times New Roman" w:eastAsiaTheme="majorEastAsia" w:hAnsi="Times New Roman" w:cs="Times New Roman"/>
+          <w:sz w:val="24"/>
+          <w:szCs w:val="24"/>
+        </w:rPr>
+      </w:pPr>
+      <w:proofErr w:type="spellStart"/>
+      <w:r>
+        <w:rPr>
+          <w:rFonts w:ascii="Times New Roman" w:eastAsiaTheme="majorEastAsia" w:hAnsi="Times New Roman" w:cs="Times New Roman"/>
+          <w:sz w:val="24"/>
+          <w:szCs w:val="24"/>
+        </w:rPr>
+        <w:t>harshalh</w:t>
+      </w:r>
+      <w:proofErr w:type="spellEnd"/>
+      <w:r>
+        <w:rPr>
+          <w:rFonts w:ascii="Times New Roman" w:eastAsiaTheme="majorEastAsia" w:hAnsi="Times New Roman" w:cs="Times New Roman"/>
+          <w:sz w:val="24"/>
+          <w:szCs w:val="24"/>
+        </w:rPr>
+        <w:t>, Password1!, admin</w:t>
       </w:r>
       <w:r>
         <w:rPr>
@@ -2374,46 +2454,71 @@
         </w:rPr>
         <w:t xml:space="preserve"> </w:t>
       </w:r>
-      <w:proofErr w:type="gramStart"/>
-      <w:r>
-        <w:rPr>
-          <w:rFonts w:ascii="Times New Roman" w:eastAsiaTheme="majorEastAsia" w:hAnsi="Times New Roman" w:cs="Times New Roman"/>
-          <w:sz w:val="24"/>
-          <w:szCs w:val="24"/>
-        </w:rPr>
-        <w:t>or</w:t>
-      </w:r>
-      <w:proofErr w:type="gramEnd"/>
-      <w:r>
-        <w:rPr>
-          <w:rFonts w:ascii="Times New Roman" w:eastAsiaTheme="majorEastAsia" w:hAnsi="Times New Roman" w:cs="Times New Roman"/>
-          <w:sz w:val="24"/>
-          <w:szCs w:val="24"/>
-        </w:rPr>
-        <w:t xml:space="preserve"> you can sign</w:t>
-      </w:r>
-      <w:r>
-        <w:rPr>
-          <w:rFonts w:ascii="Times New Roman" w:eastAsiaTheme="majorEastAsia" w:hAnsi="Times New Roman" w:cs="Times New Roman"/>
-          <w:sz w:val="24"/>
-          <w:szCs w:val="24"/>
-        </w:rPr>
-        <w:t xml:space="preserve"> up for a new account and use that account</w:t>
-      </w:r>
-      <w:r>
-        <w:rPr>
-          <w:rFonts w:ascii="Times New Roman" w:eastAsiaTheme="majorEastAsia" w:hAnsi="Times New Roman" w:cs="Times New Roman"/>
-          <w:sz w:val="24"/>
-          <w:szCs w:val="24"/>
-        </w:rPr>
-        <w:t xml:space="preserve"> to login to the application.</w:t>
-      </w:r>
+    </w:p>
+    <w:p>
+      <w:pPr>
+        <w:pStyle w:val="ListParagraph"/>
+        <w:numPr>
+          <w:ilvl w:val="0"/>
+          <w:numId w:val="6"/>
+        </w:numPr>
+        <w:jc w:val="both"/>
+        <w:rPr>
+          <w:rFonts w:ascii="Times New Roman" w:eastAsiaTheme="majorEastAsia" w:hAnsi="Times New Roman" w:cs="Times New Roman"/>
+          <w:sz w:val="24"/>
+          <w:szCs w:val="24"/>
+        </w:rPr>
+      </w:pPr>
+      <w:r>
+        <w:rPr>
+          <w:rFonts w:ascii="Times New Roman" w:eastAsiaTheme="majorEastAsia" w:hAnsi="Times New Roman" w:cs="Times New Roman"/>
+          <w:sz w:val="24"/>
+          <w:szCs w:val="24"/>
+        </w:rPr>
+        <w:lastRenderedPageBreak/>
+        <w:t>vivekb88, Password1!, moderator</w:t>
+      </w:r>
+    </w:p>
+    <w:p>
+      <w:pPr>
+        <w:pStyle w:val="ListParagraph"/>
+        <w:numPr>
+          <w:ilvl w:val="0"/>
+          <w:numId w:val="6"/>
+        </w:numPr>
+        <w:jc w:val="both"/>
+        <w:rPr>
+          <w:rFonts w:ascii="Times New Roman" w:eastAsiaTheme="majorEastAsia" w:hAnsi="Times New Roman" w:cs="Times New Roman"/>
+          <w:sz w:val="24"/>
+          <w:szCs w:val="24"/>
+        </w:rPr>
+      </w:pPr>
+      <w:proofErr w:type="spellStart"/>
+      <w:r>
+        <w:rPr>
+          <w:rFonts w:ascii="Times New Roman" w:eastAsiaTheme="majorEastAsia" w:hAnsi="Times New Roman" w:cs="Times New Roman"/>
+          <w:sz w:val="24"/>
+          <w:szCs w:val="24"/>
+        </w:rPr>
+        <w:t>marysmith</w:t>
+      </w:r>
+      <w:proofErr w:type="spellEnd"/>
+      <w:r>
+        <w:rPr>
+          <w:rFonts w:ascii="Times New Roman" w:eastAsiaTheme="majorEastAsia" w:hAnsi="Times New Roman" w:cs="Times New Roman"/>
+          <w:sz w:val="24"/>
+          <w:szCs w:val="24"/>
+        </w:rPr>
+        <w:t>, Password1!, reg. user</w:t>
+      </w:r>
+      <w:bookmarkStart w:id="0" w:name="_GoBack"/>
+      <w:bookmarkEnd w:id="0"/>
     </w:p>
     <w:sectPr>
       <w:type w:val="continuous"/>
       <w:pgSz w:w="12240" w:h="15840"/>
       <w:pgMar w:top="1440" w:right="1440" w:bottom="1440" w:left="1440" w:header="720" w:footer="720" w:gutter="0"/>
-      <w:cols w:space="720"/>
+      <w:cols w:num="2" w:space="720"/>
       <w:docGrid w:linePitch="360"/>
     </w:sectPr>
   </w:body>
@@ -3951,6 +4056,18 @@
       <w:szCs w:val="18"/>
     </w:rPr>
   </w:style>
+  <w:style w:type="character" w:styleId="FollowedHyperlink">
+    <w:name w:val="FollowedHyperlink"/>
+    <w:basedOn w:val="DefaultParagraphFont"/>
+    <w:uiPriority w:val="99"/>
+    <w:semiHidden/>
+    <w:unhideWhenUsed/>
+    <w:rsid w:val="004A4EFE"/>
+    <w:rPr>
+      <w:color w:val="954F72" w:themeColor="followedHyperlink"/>
+      <w:u w:val="single"/>
+    </w:rPr>
+  </w:style>
 </w:styles>
 </file>
 
@@ -4213,4 +4330,16 @@
     </a:ext>
   </a:extLst>
 </a:theme>
+</file>
+
+<file path=customXml/item1.xml><?xml version="1.0" encoding="utf-8"?>
+<b:Sources xmlns:b="http://schemas.openxmlformats.org/officeDocument/2006/bibliography" xmlns="http://schemas.openxmlformats.org/officeDocument/2006/bibliography" SelectedStyle="\APASixthEditionOfficeOnline.xsl" StyleName="APA" Version="6"/>
+</file>
+
+<file path=customXml/itemProps1.xml><?xml version="1.0" encoding="utf-8"?>
+<ds:datastoreItem xmlns:ds="http://schemas.openxmlformats.org/officeDocument/2006/customXml" ds:itemID="{49AAA4F5-28B6-40C7-87E0-A3BE50EDFC42}">
+  <ds:schemaRefs>
+    <ds:schemaRef ds:uri="http://schemas.openxmlformats.org/officeDocument/2006/bibliography"/>
+  </ds:schemaRefs>
+</ds:datastoreItem>
 </file>
</xml_diff>

<commit_message>
Project documentation for project 5
</commit_message>
<xml_diff>
--- a/project5_documentation.docx
+++ b/project5_documentation.docx
@@ -14,6 +14,12 @@
         <w:rPr>
           <w:rFonts w:ascii="Times New Roman" w:hAnsi="Times New Roman" w:cs="Times New Roman"/>
         </w:rPr>
+        <w:t xml:space="preserve">Project 5 </w:t>
+      </w:r>
+      <w:r>
+        <w:rPr>
+          <w:rFonts w:ascii="Times New Roman" w:hAnsi="Times New Roman" w:cs="Times New Roman"/>
+        </w:rPr>
         <w:t>Flu</w:t>
       </w:r>
       <w:r>
@@ -53,63 +59,25 @@
         <w:jc w:val="both"/>
         <w:rPr>
           <w:rFonts w:ascii="Times New Roman" w:hAnsi="Times New Roman" w:cs="Times New Roman"/>
-          <w:sz w:val="24"/>
-          <w:szCs w:val="24"/>
-        </w:rPr>
-      </w:pPr>
-      <w:proofErr w:type="spellStart"/>
-      <w:r>
-        <w:rPr>
-          <w:rFonts w:ascii="Times New Roman" w:hAnsi="Times New Roman" w:cs="Times New Roman"/>
-          <w:sz w:val="24"/>
-          <w:szCs w:val="24"/>
-        </w:rPr>
-        <w:t>Sarang</w:t>
-      </w:r>
-      <w:proofErr w:type="spellEnd"/>
-      <w:r>
-        <w:rPr>
-          <w:rFonts w:ascii="Times New Roman" w:hAnsi="Times New Roman" w:cs="Times New Roman"/>
-          <w:sz w:val="24"/>
-          <w:szCs w:val="24"/>
-        </w:rPr>
-        <w:t xml:space="preserve"> Joshi   (</w:t>
-      </w:r>
-      <w:proofErr w:type="spellStart"/>
-      <w:proofErr w:type="gramStart"/>
-      <w:r>
-        <w:rPr>
-          <w:rFonts w:ascii="Times New Roman" w:hAnsi="Times New Roman" w:cs="Times New Roman"/>
-          <w:sz w:val="24"/>
-          <w:szCs w:val="24"/>
+        </w:rPr>
+      </w:pPr>
+      <w:r>
+        <w:rPr>
+          <w:rFonts w:ascii="Times New Roman" w:hAnsi="Times New Roman" w:cs="Times New Roman"/>
+        </w:rPr>
+        <w:t>Sarang Joshi   (</w:t>
+      </w:r>
+      <w:r>
+        <w:rPr>
+          <w:rFonts w:ascii="Times New Roman" w:hAnsi="Times New Roman" w:cs="Times New Roman"/>
         </w:rPr>
         <w:t>pid</w:t>
       </w:r>
-      <w:proofErr w:type="spellEnd"/>
-      <w:proofErr w:type="gramEnd"/>
-      <w:r>
-        <w:rPr>
-          <w:rFonts w:ascii="Times New Roman" w:hAnsi="Times New Roman" w:cs="Times New Roman"/>
-          <w:sz w:val="24"/>
-          <w:szCs w:val="24"/>
-        </w:rPr>
-        <w:t xml:space="preserve">: </w:t>
-      </w:r>
-      <w:r>
-        <w:rPr>
-          <w:rFonts w:ascii="Times New Roman" w:hAnsi="Times New Roman" w:cs="Times New Roman"/>
-          <w:sz w:val="24"/>
-          <w:szCs w:val="24"/>
-        </w:rPr>
-        <w:t>sarang87</w:t>
-      </w:r>
-      <w:r>
-        <w:rPr>
-          <w:rFonts w:ascii="Times New Roman" w:hAnsi="Times New Roman" w:cs="Times New Roman"/>
-          <w:sz w:val="24"/>
-          <w:szCs w:val="24"/>
-        </w:rPr>
-        <w:t>)</w:t>
+      <w:r>
+        <w:rPr>
+          <w:rFonts w:ascii="Times New Roman" w:hAnsi="Times New Roman" w:cs="Times New Roman"/>
+        </w:rPr>
+        <w:t>: sarang87)</w:t>
       </w:r>
     </w:p>
     <w:p>
@@ -120,81 +88,13 @@
         <w:jc w:val="both"/>
         <w:rPr>
           <w:rFonts w:ascii="Times New Roman" w:hAnsi="Times New Roman" w:cs="Times New Roman"/>
-          <w:sz w:val="24"/>
-          <w:szCs w:val="24"/>
-        </w:rPr>
-      </w:pPr>
-      <w:proofErr w:type="spellStart"/>
-      <w:r>
-        <w:rPr>
-          <w:rFonts w:ascii="Times New Roman" w:hAnsi="Times New Roman" w:cs="Times New Roman"/>
-          <w:sz w:val="24"/>
-          <w:szCs w:val="24"/>
-        </w:rPr>
-        <w:t>Vivek</w:t>
-      </w:r>
-      <w:proofErr w:type="spellEnd"/>
-      <w:r>
-        <w:rPr>
-          <w:rFonts w:ascii="Times New Roman" w:hAnsi="Times New Roman" w:cs="Times New Roman"/>
-          <w:sz w:val="24"/>
-          <w:szCs w:val="24"/>
-        </w:rPr>
-        <w:t xml:space="preserve"> </w:t>
-      </w:r>
-      <w:proofErr w:type="spellStart"/>
-      <w:r>
-        <w:rPr>
-          <w:rFonts w:ascii="Times New Roman" w:hAnsi="Times New Roman" w:cs="Times New Roman"/>
-          <w:sz w:val="24"/>
-          <w:szCs w:val="24"/>
-        </w:rPr>
-        <w:t>Akupatni</w:t>
-      </w:r>
-      <w:proofErr w:type="spellEnd"/>
-      <w:r>
-        <w:rPr>
-          <w:rFonts w:ascii="Times New Roman" w:hAnsi="Times New Roman" w:cs="Times New Roman"/>
-          <w:sz w:val="24"/>
-          <w:szCs w:val="24"/>
-        </w:rPr>
-        <w:t xml:space="preserve"> </w:t>
-      </w:r>
-      <w:r>
-        <w:rPr>
-          <w:rFonts w:ascii="Times New Roman" w:hAnsi="Times New Roman" w:cs="Times New Roman"/>
-          <w:sz w:val="24"/>
-          <w:szCs w:val="24"/>
-        </w:rPr>
-        <w:t>(</w:t>
-      </w:r>
-      <w:proofErr w:type="spellStart"/>
-      <w:proofErr w:type="gramStart"/>
-      <w:r>
-        <w:rPr>
-          <w:rFonts w:ascii="Times New Roman" w:hAnsi="Times New Roman" w:cs="Times New Roman"/>
-          <w:sz w:val="24"/>
-          <w:szCs w:val="24"/>
-        </w:rPr>
-        <w:t>pid</w:t>
-      </w:r>
-      <w:proofErr w:type="spellEnd"/>
-      <w:proofErr w:type="gramEnd"/>
-      <w:r>
-        <w:rPr>
-          <w:rFonts w:ascii="Times New Roman" w:hAnsi="Times New Roman" w:cs="Times New Roman"/>
-          <w:sz w:val="24"/>
-          <w:szCs w:val="24"/>
-        </w:rPr>
-        <w:t>: vivekb88</w:t>
-      </w:r>
-      <w:r>
-        <w:rPr>
-          <w:rFonts w:ascii="Times New Roman" w:hAnsi="Times New Roman" w:cs="Times New Roman"/>
-          <w:sz w:val="24"/>
-          <w:szCs w:val="24"/>
-        </w:rPr>
-        <w:t>)</w:t>
+        </w:rPr>
+      </w:pPr>
+      <w:r>
+        <w:rPr>
+          <w:rFonts w:ascii="Times New Roman" w:hAnsi="Times New Roman" w:cs="Times New Roman"/>
+        </w:rPr>
+        <w:t>Vivek Akupatni (pid: vivekb88)</w:t>
       </w:r>
     </w:p>
     <w:p>
@@ -205,329 +105,438 @@
         <w:jc w:val="both"/>
         <w:rPr>
           <w:rFonts w:ascii="Times New Roman" w:hAnsi="Times New Roman" w:cs="Times New Roman"/>
+        </w:rPr>
+      </w:pPr>
+      <w:r>
+        <w:rPr>
+          <w:rFonts w:ascii="Times New Roman" w:hAnsi="Times New Roman" w:cs="Times New Roman"/>
+        </w:rPr>
+        <w:t>Jonathon Hellman (</w:t>
+      </w:r>
+      <w:r>
+        <w:rPr>
+          <w:rFonts w:ascii="Times New Roman" w:hAnsi="Times New Roman" w:cs="Times New Roman"/>
+        </w:rPr>
+        <w:t>pid:</w:t>
+      </w:r>
+      <w:r>
+        <w:rPr>
+          <w:rFonts w:ascii="Times New Roman" w:hAnsi="Times New Roman" w:cs="Times New Roman"/>
+        </w:rPr>
+        <w:t xml:space="preserve"> jonatho7)</w:t>
+      </w:r>
+    </w:p>
+    <w:p>
+      <w:pPr>
+        <w:pStyle w:val="Heading1"/>
+        <w:rPr>
+          <w:rFonts w:ascii="Times New Roman" w:hAnsi="Times New Roman" w:cs="Times New Roman"/>
+          <w:b/>
+          <w:color w:val="auto"/>
+          <w:sz w:val="28"/>
+          <w:szCs w:val="28"/>
+        </w:rPr>
+      </w:pPr>
+      <w:r>
+        <w:rPr>
+          <w:rFonts w:ascii="Times New Roman" w:hAnsi="Times New Roman" w:cs="Times New Roman"/>
+          <w:b/>
+          <w:color w:val="auto"/>
+          <w:sz w:val="28"/>
+          <w:szCs w:val="28"/>
+        </w:rPr>
+        <w:t xml:space="preserve">Application Overview </w:t>
+      </w:r>
+    </w:p>
+    <w:p>
+      <w:pPr>
+        <w:pStyle w:val="Heading1"/>
+        <w:jc w:val="both"/>
+        <w:rPr>
+          <w:rFonts w:ascii="Times New Roman" w:hAnsi="Times New Roman" w:cs="Times New Roman"/>
+          <w:color w:val="auto"/>
+          <w:sz w:val="22"/>
+          <w:szCs w:val="22"/>
+        </w:rPr>
+      </w:pPr>
+      <w:r>
+        <w:rPr>
+          <w:rFonts w:ascii="Times New Roman" w:hAnsi="Times New Roman" w:cs="Times New Roman"/>
+          <w:color w:val="auto"/>
+          <w:sz w:val="22"/>
+          <w:szCs w:val="22"/>
+        </w:rPr>
+        <w:t>Flu Tracker is a</w:t>
+      </w:r>
+      <w:r>
+        <w:rPr>
+          <w:rFonts w:ascii="Times New Roman" w:hAnsi="Times New Roman" w:cs="Times New Roman"/>
+          <w:color w:val="auto"/>
+          <w:sz w:val="22"/>
+          <w:szCs w:val="22"/>
+        </w:rPr>
+        <w:t xml:space="preserve"> web application</w:t>
+      </w:r>
+      <w:r>
+        <w:rPr>
+          <w:rFonts w:ascii="Times New Roman" w:hAnsi="Times New Roman" w:cs="Times New Roman"/>
+          <w:color w:val="auto"/>
+          <w:sz w:val="22"/>
+          <w:szCs w:val="22"/>
+        </w:rPr>
+        <w:t xml:space="preserve"> for tracking and predicting f</w:t>
+      </w:r>
+      <w:r>
+        <w:rPr>
+          <w:rFonts w:ascii="Times New Roman" w:hAnsi="Times New Roman" w:cs="Times New Roman"/>
+          <w:color w:val="auto"/>
+          <w:sz w:val="22"/>
+          <w:szCs w:val="22"/>
+        </w:rPr>
+        <w:t xml:space="preserve">lu activity in the United States. This system is mostly useful for epidemiologists </w:t>
+      </w:r>
+      <w:r>
+        <w:rPr>
+          <w:rFonts w:ascii="Times New Roman" w:hAnsi="Times New Roman" w:cs="Times New Roman"/>
+          <w:color w:val="auto"/>
+          <w:sz w:val="22"/>
+          <w:szCs w:val="22"/>
+        </w:rPr>
+        <w:t xml:space="preserve">and the general public </w:t>
+      </w:r>
+      <w:r>
+        <w:rPr>
+          <w:rFonts w:ascii="Times New Roman" w:hAnsi="Times New Roman" w:cs="Times New Roman"/>
+          <w:color w:val="auto"/>
+          <w:sz w:val="22"/>
+          <w:szCs w:val="22"/>
+        </w:rPr>
+        <w:t>for entering their flu predictions based on domain knowledge</w:t>
+      </w:r>
+      <w:r>
+        <w:rPr>
+          <w:rFonts w:ascii="Times New Roman" w:hAnsi="Times New Roman" w:cs="Times New Roman"/>
+          <w:color w:val="auto"/>
+          <w:sz w:val="22"/>
+          <w:szCs w:val="22"/>
+        </w:rPr>
+        <w:t xml:space="preserve">. </w:t>
+      </w:r>
+      <w:r>
+        <w:rPr>
+          <w:rFonts w:ascii="Times New Roman" w:hAnsi="Times New Roman" w:cs="Times New Roman"/>
+          <w:color w:val="auto"/>
+          <w:sz w:val="22"/>
+          <w:szCs w:val="22"/>
+        </w:rPr>
+        <w:t xml:space="preserve">The overall objective of the application </w:t>
+      </w:r>
+      <w:r>
+        <w:rPr>
+          <w:rFonts w:ascii="Times New Roman" w:hAnsi="Times New Roman" w:cs="Times New Roman"/>
+          <w:color w:val="auto"/>
+          <w:sz w:val="22"/>
+          <w:szCs w:val="22"/>
+        </w:rPr>
+        <w:t xml:space="preserve">is to increase flu awareness in </w:t>
+      </w:r>
+      <w:r>
+        <w:rPr>
+          <w:rFonts w:ascii="Times New Roman" w:hAnsi="Times New Roman" w:cs="Times New Roman"/>
+          <w:color w:val="auto"/>
+          <w:sz w:val="22"/>
+          <w:szCs w:val="22"/>
+        </w:rPr>
+        <w:t xml:space="preserve">society and help data analysts and epidemiologists in better modeling </w:t>
+      </w:r>
+      <w:r>
+        <w:rPr>
+          <w:rFonts w:ascii="Times New Roman" w:hAnsi="Times New Roman" w:cs="Times New Roman"/>
+          <w:color w:val="auto"/>
+          <w:sz w:val="22"/>
+          <w:szCs w:val="22"/>
+        </w:rPr>
+        <w:t>and predicting flu activity.</w:t>
+      </w:r>
+      <w:r>
+        <w:rPr>
+          <w:rFonts w:ascii="Times New Roman" w:hAnsi="Times New Roman" w:cs="Times New Roman"/>
+          <w:color w:val="auto"/>
+          <w:sz w:val="22"/>
+          <w:szCs w:val="22"/>
+        </w:rPr>
+        <w:t xml:space="preserve"> </w:t>
+      </w:r>
+      <w:r>
+        <w:rPr>
+          <w:rFonts w:ascii="Times New Roman" w:hAnsi="Times New Roman" w:cs="Times New Roman"/>
+          <w:color w:val="auto"/>
+          <w:sz w:val="22"/>
+          <w:szCs w:val="22"/>
+        </w:rPr>
+        <w:t>In addition</w:t>
+      </w:r>
+      <w:r>
+        <w:rPr>
+          <w:rFonts w:ascii="Times New Roman" w:hAnsi="Times New Roman" w:cs="Times New Roman"/>
+          <w:color w:val="auto"/>
+          <w:sz w:val="22"/>
+          <w:szCs w:val="22"/>
+        </w:rPr>
+        <w:t xml:space="preserve">, </w:t>
+      </w:r>
+      <w:r>
+        <w:rPr>
+          <w:rFonts w:ascii="Times New Roman" w:hAnsi="Times New Roman" w:cs="Times New Roman"/>
+          <w:color w:val="auto"/>
+          <w:sz w:val="22"/>
+          <w:szCs w:val="22"/>
+        </w:rPr>
+        <w:t xml:space="preserve">this </w:t>
+      </w:r>
+      <w:r>
+        <w:rPr>
+          <w:rFonts w:ascii="Times New Roman" w:hAnsi="Times New Roman" w:cs="Times New Roman"/>
+          <w:color w:val="auto"/>
+          <w:sz w:val="22"/>
+          <w:szCs w:val="22"/>
+        </w:rPr>
+        <w:t>web</w:t>
+      </w:r>
+      <w:r>
+        <w:rPr>
+          <w:rFonts w:ascii="Times New Roman" w:hAnsi="Times New Roman" w:cs="Times New Roman"/>
+          <w:color w:val="auto"/>
+          <w:sz w:val="22"/>
+          <w:szCs w:val="22"/>
+        </w:rPr>
+        <w:t xml:space="preserve"> </w:t>
+      </w:r>
+      <w:r>
+        <w:rPr>
+          <w:rFonts w:ascii="Times New Roman" w:hAnsi="Times New Roman" w:cs="Times New Roman"/>
+          <w:color w:val="auto"/>
+          <w:sz w:val="22"/>
+          <w:szCs w:val="22"/>
+        </w:rPr>
+        <w:t>app</w:t>
+      </w:r>
+      <w:r>
+        <w:rPr>
+          <w:rFonts w:ascii="Times New Roman" w:hAnsi="Times New Roman" w:cs="Times New Roman"/>
+          <w:color w:val="auto"/>
+          <w:sz w:val="22"/>
+          <w:szCs w:val="22"/>
+        </w:rPr>
+        <w:t>lication</w:t>
+      </w:r>
+      <w:r>
+        <w:rPr>
+          <w:rFonts w:ascii="Times New Roman" w:hAnsi="Times New Roman" w:cs="Times New Roman"/>
+          <w:color w:val="auto"/>
+          <w:sz w:val="22"/>
+          <w:szCs w:val="22"/>
+        </w:rPr>
+        <w:t xml:space="preserve"> provides relevant </w:t>
+      </w:r>
+      <w:r>
+        <w:rPr>
+          <w:rFonts w:ascii="Times New Roman" w:hAnsi="Times New Roman" w:cs="Times New Roman"/>
+          <w:color w:val="auto"/>
+          <w:sz w:val="22"/>
+          <w:szCs w:val="22"/>
+        </w:rPr>
+        <w:t>i</w:t>
+      </w:r>
+      <w:r>
+        <w:rPr>
+          <w:rFonts w:ascii="Times New Roman" w:hAnsi="Times New Roman" w:cs="Times New Roman"/>
+          <w:color w:val="auto"/>
+          <w:sz w:val="22"/>
+          <w:szCs w:val="22"/>
+        </w:rPr>
+        <w:t xml:space="preserve">nformation to </w:t>
+      </w:r>
+      <w:r>
+        <w:rPr>
+          <w:rFonts w:ascii="Times New Roman" w:hAnsi="Times New Roman" w:cs="Times New Roman"/>
+          <w:color w:val="auto"/>
+          <w:sz w:val="22"/>
+          <w:szCs w:val="22"/>
+        </w:rPr>
+        <w:t>casual (non-analyst) users</w:t>
+      </w:r>
+      <w:r>
+        <w:rPr>
+          <w:rFonts w:ascii="Times New Roman" w:hAnsi="Times New Roman" w:cs="Times New Roman"/>
+          <w:color w:val="auto"/>
+          <w:sz w:val="22"/>
+          <w:szCs w:val="22"/>
+        </w:rPr>
+        <w:t xml:space="preserve"> too.</w:t>
+      </w:r>
+    </w:p>
+    <w:p>
+      <w:pPr>
+        <w:pStyle w:val="NoSpacing"/>
+        <w:rPr>
+          <w:rFonts w:ascii="Times New Roman" w:eastAsiaTheme="majorEastAsia" w:hAnsi="Times New Roman" w:cs="Times New Roman"/>
+        </w:rPr>
+      </w:pPr>
+    </w:p>
+    <w:p>
+      <w:pPr>
+        <w:pStyle w:val="NoSpacing"/>
+        <w:jc w:val="both"/>
+        <w:rPr>
+          <w:rFonts w:ascii="Times New Roman" w:eastAsiaTheme="majorEastAsia" w:hAnsi="Times New Roman" w:cs="Times New Roman"/>
+        </w:rPr>
+      </w:pPr>
+      <w:r>
+        <w:rPr>
+          <w:rFonts w:ascii="Times New Roman" w:eastAsiaTheme="majorEastAsia" w:hAnsi="Times New Roman" w:cs="Times New Roman"/>
+        </w:rPr>
+        <w:t>Following are the enhancements in project 5.</w:t>
+      </w:r>
+    </w:p>
+    <w:p>
+      <w:pPr>
+        <w:pStyle w:val="NoSpacing"/>
+        <w:rPr>
+          <w:rFonts w:ascii="Times New Roman" w:eastAsiaTheme="majorEastAsia" w:hAnsi="Times New Roman" w:cs="Times New Roman"/>
           <w:sz w:val="24"/>
           <w:szCs w:val="24"/>
         </w:rPr>
       </w:pPr>
-      <w:r>
-        <w:rPr>
-          <w:rFonts w:ascii="Times New Roman" w:hAnsi="Times New Roman" w:cs="Times New Roman"/>
+    </w:p>
+    <w:p>
+      <w:pPr>
+        <w:pStyle w:val="NoSpacing"/>
+        <w:rPr>
+          <w:rFonts w:ascii="Times New Roman" w:eastAsiaTheme="majorEastAsia" w:hAnsi="Times New Roman" w:cs="Times New Roman"/>
+          <w:b/>
           <w:sz w:val="24"/>
           <w:szCs w:val="24"/>
         </w:rPr>
-        <w:t xml:space="preserve">Jonathon Hellman </w:t>
-      </w:r>
-      <w:r>
-        <w:rPr>
-          <w:rFonts w:ascii="Times New Roman" w:hAnsi="Times New Roman" w:cs="Times New Roman"/>
+      </w:pPr>
+      <w:r>
+        <w:rPr>
+          <w:rFonts w:ascii="Times New Roman" w:eastAsiaTheme="majorEastAsia" w:hAnsi="Times New Roman" w:cs="Times New Roman"/>
+          <w:b/>
           <w:sz w:val="24"/>
           <w:szCs w:val="24"/>
         </w:rPr>
-        <w:t>(</w:t>
-      </w:r>
-      <w:proofErr w:type="spellStart"/>
-      <w:proofErr w:type="gramStart"/>
-      <w:r>
-        <w:rPr>
-          <w:rFonts w:ascii="Times New Roman" w:hAnsi="Times New Roman" w:cs="Times New Roman"/>
+        <w:t xml:space="preserve">Part 1 </w:t>
+      </w:r>
+      <w:r>
+        <w:rPr>
+          <w:rFonts w:ascii="Times New Roman" w:eastAsiaTheme="majorEastAsia" w:hAnsi="Times New Roman" w:cs="Times New Roman"/>
+          <w:b/>
           <w:sz w:val="24"/>
           <w:szCs w:val="24"/>
         </w:rPr>
-        <w:t>pid</w:t>
-      </w:r>
-      <w:proofErr w:type="spellEnd"/>
-      <w:proofErr w:type="gramEnd"/>
-      <w:r>
-        <w:rPr>
-          <w:rFonts w:ascii="Times New Roman" w:hAnsi="Times New Roman" w:cs="Times New Roman"/>
+        <w:t>Visualization Interface</w:t>
+      </w:r>
+    </w:p>
+    <w:p>
+      <w:pPr>
+        <w:pStyle w:val="NoSpacing"/>
+        <w:rPr>
+          <w:rFonts w:ascii="Times New Roman" w:eastAsiaTheme="majorEastAsia" w:hAnsi="Times New Roman" w:cs="Times New Roman"/>
           <w:sz w:val="24"/>
           <w:szCs w:val="24"/>
         </w:rPr>
-        <w:t>:</w:t>
-      </w:r>
-      <w:r>
-        <w:rPr>
-          <w:rFonts w:ascii="Times New Roman" w:hAnsi="Times New Roman" w:cs="Times New Roman"/>
-          <w:sz w:val="24"/>
-          <w:szCs w:val="24"/>
-        </w:rPr>
-        <w:t xml:space="preserve"> jonatho7</w:t>
-      </w:r>
-      <w:r>
-        <w:rPr>
-          <w:rFonts w:ascii="Times New Roman" w:hAnsi="Times New Roman" w:cs="Times New Roman"/>
-          <w:sz w:val="24"/>
-          <w:szCs w:val="24"/>
+      </w:pPr>
+    </w:p>
+    <w:p>
+      <w:pPr>
+        <w:pStyle w:val="NoSpacing"/>
+        <w:jc w:val="both"/>
+        <w:rPr>
+          <w:rFonts w:ascii="Times New Roman" w:eastAsiaTheme="majorEastAsia" w:hAnsi="Times New Roman" w:cs="Times New Roman"/>
+        </w:rPr>
+      </w:pPr>
+      <w:r>
+        <w:rPr>
+          <w:rFonts w:ascii="Times New Roman" w:eastAsiaTheme="majorEastAsia" w:hAnsi="Times New Roman" w:cs="Times New Roman"/>
+        </w:rPr>
+        <w:t>We used highcharts.js</w:t>
+      </w:r>
+      <w:r>
+        <w:rPr>
+          <w:rFonts w:ascii="Times New Roman" w:eastAsiaTheme="majorEastAsia" w:hAnsi="Times New Roman" w:cs="Times New Roman"/>
+        </w:rPr>
+        <w:t xml:space="preserve"> (</w:t>
+      </w:r>
+      <w:hyperlink r:id="rId6" w:history="1">
+        <w:r>
+          <w:rPr>
+            <w:rFonts w:eastAsiaTheme="majorEastAsia"/>
+          </w:rPr>
+          <w:t>http://api.highcharts.com/highcharts</w:t>
+        </w:r>
+      </w:hyperlink>
+      <w:r>
+        <w:rPr>
+          <w:rFonts w:ascii="Times New Roman" w:eastAsiaTheme="majorEastAsia" w:hAnsi="Times New Roman" w:cs="Times New Roman"/>
         </w:rPr>
         <w:t>)</w:t>
       </w:r>
-    </w:p>
-    <w:p>
-      <w:pPr>
-        <w:pStyle w:val="Heading1"/>
-        <w:rPr>
-          <w:rFonts w:ascii="Times New Roman" w:hAnsi="Times New Roman" w:cs="Times New Roman"/>
-          <w:b/>
-          <w:color w:val="auto"/>
-          <w:sz w:val="28"/>
-          <w:szCs w:val="28"/>
-        </w:rPr>
-      </w:pPr>
-      <w:r>
-        <w:rPr>
-          <w:rFonts w:ascii="Times New Roman" w:hAnsi="Times New Roman" w:cs="Times New Roman"/>
-          <w:b/>
-          <w:color w:val="auto"/>
-          <w:sz w:val="28"/>
-          <w:szCs w:val="28"/>
-        </w:rPr>
-        <w:t xml:space="preserve">Application Overview </w:t>
-      </w:r>
-    </w:p>
-    <w:p>
-      <w:pPr>
-        <w:pStyle w:val="Heading1"/>
+      <w:r>
+        <w:rPr>
+          <w:rFonts w:ascii="Times New Roman" w:eastAsiaTheme="majorEastAsia" w:hAnsi="Times New Roman" w:cs="Times New Roman"/>
+        </w:rPr>
+        <w:t xml:space="preserve">, a JavaScript library for charts that enables </w:t>
+      </w:r>
+      <w:r>
+        <w:rPr>
+          <w:rFonts w:ascii="Times New Roman" w:eastAsiaTheme="majorEastAsia" w:hAnsi="Times New Roman" w:cs="Times New Roman"/>
+        </w:rPr>
+        <w:t xml:space="preserve">with the draggable points plugin which enables </w:t>
+      </w:r>
+      <w:r>
+        <w:rPr>
+          <w:rFonts w:ascii="Times New Roman" w:eastAsiaTheme="majorEastAsia" w:hAnsi="Times New Roman" w:cs="Times New Roman"/>
+        </w:rPr>
+        <w:t xml:space="preserve">users to view their predictions as well as interact with the charts to update the predictions. </w:t>
+      </w:r>
+      <w:r>
+        <w:rPr>
+          <w:rFonts w:ascii="Times New Roman" w:eastAsiaTheme="majorEastAsia" w:hAnsi="Times New Roman" w:cs="Times New Roman"/>
+        </w:rPr>
+        <w:t xml:space="preserve">Clicking and dragging data points is a more intuitive method of viewing and modifying predictions in comparison to the table-based entry system. </w:t>
+      </w:r>
+      <w:r>
+        <w:rPr>
+          <w:rFonts w:ascii="Times New Roman" w:eastAsiaTheme="majorEastAsia" w:hAnsi="Times New Roman" w:cs="Times New Roman"/>
+        </w:rPr>
+        <w:t>T</w:t>
+      </w:r>
+      <w:r>
+        <w:rPr>
+          <w:rFonts w:ascii="Times New Roman" w:eastAsiaTheme="majorEastAsia" w:hAnsi="Times New Roman" w:cs="Times New Roman"/>
+        </w:rPr>
+        <w:t xml:space="preserve">his chart also helps users to track </w:t>
+      </w:r>
+      <w:r>
+        <w:rPr>
+          <w:rFonts w:ascii="Times New Roman" w:eastAsiaTheme="majorEastAsia" w:hAnsi="Times New Roman" w:cs="Times New Roman"/>
+        </w:rPr>
+        <w:t xml:space="preserve">and understand prediction </w:t>
+      </w:r>
+      <w:r>
+        <w:rPr>
+          <w:rFonts w:ascii="Times New Roman" w:eastAsiaTheme="majorEastAsia" w:hAnsi="Times New Roman" w:cs="Times New Roman"/>
+        </w:rPr>
+        <w:t>by displaying the actual flu data released from the CDC. The line graph will show one line for the actual data received for the CDC, as well as one line for the predictions which the user has made. The addition of this new interface is a move away from the table-based prediction entry system used in project 3 and 4. Shown below is a snapshot,</w:t>
+      </w:r>
+    </w:p>
+    <w:p>
+      <w:pPr>
+        <w:pStyle w:val="NoSpacing"/>
         <w:jc w:val="both"/>
         <w:rPr>
-          <w:rFonts w:ascii="Times New Roman" w:hAnsi="Times New Roman" w:cs="Times New Roman"/>
-          <w:color w:val="auto"/>
-          <w:sz w:val="24"/>
-          <w:szCs w:val="24"/>
-        </w:rPr>
-      </w:pPr>
-      <w:r>
-        <w:rPr>
-          <w:rFonts w:ascii="Times New Roman" w:hAnsi="Times New Roman" w:cs="Times New Roman"/>
-          <w:color w:val="auto"/>
-          <w:sz w:val="24"/>
-          <w:szCs w:val="24"/>
-        </w:rPr>
-        <w:t>Flu Tracker is a</w:t>
-      </w:r>
-      <w:r>
-        <w:rPr>
-          <w:rFonts w:ascii="Times New Roman" w:hAnsi="Times New Roman" w:cs="Times New Roman"/>
-          <w:color w:val="auto"/>
-          <w:sz w:val="24"/>
-          <w:szCs w:val="24"/>
-        </w:rPr>
-        <w:t xml:space="preserve"> web application</w:t>
-      </w:r>
-      <w:r>
-        <w:rPr>
-          <w:rFonts w:ascii="Times New Roman" w:hAnsi="Times New Roman" w:cs="Times New Roman"/>
-          <w:color w:val="auto"/>
-          <w:sz w:val="24"/>
-          <w:szCs w:val="24"/>
-        </w:rPr>
-        <w:t xml:space="preserve"> for tracking and predicting f</w:t>
-      </w:r>
-      <w:r>
-        <w:rPr>
-          <w:rFonts w:ascii="Times New Roman" w:hAnsi="Times New Roman" w:cs="Times New Roman"/>
-          <w:color w:val="auto"/>
-          <w:sz w:val="24"/>
-          <w:szCs w:val="24"/>
-        </w:rPr>
-        <w:t xml:space="preserve">lu activity in the United States. This system is mostly useful for epidemiologists </w:t>
-      </w:r>
-      <w:r>
-        <w:rPr>
-          <w:rFonts w:ascii="Times New Roman" w:hAnsi="Times New Roman" w:cs="Times New Roman"/>
-          <w:color w:val="auto"/>
-          <w:sz w:val="24"/>
-          <w:szCs w:val="24"/>
-        </w:rPr>
-        <w:t xml:space="preserve">and the general public </w:t>
-      </w:r>
-      <w:r>
-        <w:rPr>
-          <w:rFonts w:ascii="Times New Roman" w:hAnsi="Times New Roman" w:cs="Times New Roman"/>
-          <w:color w:val="auto"/>
-          <w:sz w:val="24"/>
-          <w:szCs w:val="24"/>
-        </w:rPr>
-        <w:t xml:space="preserve">for </w:t>
-      </w:r>
-      <w:r>
-        <w:rPr>
-          <w:rFonts w:ascii="Times New Roman" w:hAnsi="Times New Roman" w:cs="Times New Roman"/>
-          <w:color w:val="auto"/>
-          <w:sz w:val="24"/>
-          <w:szCs w:val="24"/>
-        </w:rPr>
-        <w:t>entering their flu predictions based on domain knowledge</w:t>
-      </w:r>
-      <w:r>
-        <w:rPr>
-          <w:rFonts w:ascii="Times New Roman" w:hAnsi="Times New Roman" w:cs="Times New Roman"/>
-          <w:color w:val="auto"/>
-          <w:sz w:val="24"/>
-          <w:szCs w:val="24"/>
-        </w:rPr>
-        <w:t xml:space="preserve">. </w:t>
-      </w:r>
-      <w:r>
-        <w:rPr>
-          <w:rFonts w:ascii="Times New Roman" w:hAnsi="Times New Roman" w:cs="Times New Roman"/>
-          <w:color w:val="auto"/>
-          <w:sz w:val="24"/>
-          <w:szCs w:val="24"/>
-        </w:rPr>
-        <w:t xml:space="preserve">The overall objective of the application </w:t>
-      </w:r>
-      <w:r>
-        <w:rPr>
-          <w:rFonts w:ascii="Times New Roman" w:hAnsi="Times New Roman" w:cs="Times New Roman"/>
-          <w:color w:val="auto"/>
-          <w:sz w:val="24"/>
-          <w:szCs w:val="24"/>
-        </w:rPr>
-        <w:t xml:space="preserve">is to increase flu awareness in </w:t>
-      </w:r>
-      <w:r>
-        <w:rPr>
-          <w:rFonts w:ascii="Times New Roman" w:hAnsi="Times New Roman" w:cs="Times New Roman"/>
-          <w:color w:val="auto"/>
-          <w:sz w:val="24"/>
-          <w:szCs w:val="24"/>
-        </w:rPr>
-        <w:t xml:space="preserve">society and help data analysts and epidemiologists in better modeling </w:t>
-      </w:r>
-      <w:r>
-        <w:rPr>
-          <w:rFonts w:ascii="Times New Roman" w:hAnsi="Times New Roman" w:cs="Times New Roman"/>
-          <w:color w:val="auto"/>
-          <w:sz w:val="24"/>
-          <w:szCs w:val="24"/>
-        </w:rPr>
-        <w:t>and predicting flu activity.</w:t>
-      </w:r>
-      <w:r>
-        <w:rPr>
-          <w:rFonts w:ascii="Times New Roman" w:hAnsi="Times New Roman" w:cs="Times New Roman"/>
-          <w:color w:val="auto"/>
-          <w:sz w:val="24"/>
-          <w:szCs w:val="24"/>
-        </w:rPr>
-        <w:t xml:space="preserve"> </w:t>
-      </w:r>
-      <w:r>
-        <w:rPr>
-          <w:rFonts w:ascii="Times New Roman" w:hAnsi="Times New Roman" w:cs="Times New Roman"/>
-          <w:color w:val="auto"/>
-          <w:sz w:val="24"/>
-          <w:szCs w:val="24"/>
-        </w:rPr>
-        <w:t>In addition</w:t>
-      </w:r>
-      <w:r>
-        <w:rPr>
-          <w:rFonts w:ascii="Times New Roman" w:hAnsi="Times New Roman" w:cs="Times New Roman"/>
-          <w:color w:val="auto"/>
-          <w:sz w:val="24"/>
-          <w:szCs w:val="24"/>
-        </w:rPr>
-        <w:t xml:space="preserve">, </w:t>
-      </w:r>
-      <w:r>
-        <w:rPr>
-          <w:rFonts w:ascii="Times New Roman" w:hAnsi="Times New Roman" w:cs="Times New Roman"/>
-          <w:color w:val="auto"/>
-          <w:sz w:val="24"/>
-          <w:szCs w:val="24"/>
-        </w:rPr>
-        <w:t xml:space="preserve">this </w:t>
-      </w:r>
-      <w:r>
-        <w:rPr>
-          <w:rFonts w:ascii="Times New Roman" w:hAnsi="Times New Roman" w:cs="Times New Roman"/>
-          <w:color w:val="auto"/>
-          <w:sz w:val="24"/>
-          <w:szCs w:val="24"/>
-        </w:rPr>
-        <w:t>web</w:t>
-      </w:r>
-      <w:r>
-        <w:rPr>
-          <w:rFonts w:ascii="Times New Roman" w:hAnsi="Times New Roman" w:cs="Times New Roman"/>
-          <w:color w:val="auto"/>
-          <w:sz w:val="24"/>
-          <w:szCs w:val="24"/>
-        </w:rPr>
-        <w:t xml:space="preserve"> </w:t>
-      </w:r>
-      <w:r>
-        <w:rPr>
-          <w:rFonts w:ascii="Times New Roman" w:hAnsi="Times New Roman" w:cs="Times New Roman"/>
-          <w:color w:val="auto"/>
-          <w:sz w:val="24"/>
-          <w:szCs w:val="24"/>
-        </w:rPr>
-        <w:t>app</w:t>
-      </w:r>
-      <w:r>
-        <w:rPr>
-          <w:rFonts w:ascii="Times New Roman" w:hAnsi="Times New Roman" w:cs="Times New Roman"/>
-          <w:color w:val="auto"/>
-          <w:sz w:val="24"/>
-          <w:szCs w:val="24"/>
-        </w:rPr>
-        <w:t>lication</w:t>
-      </w:r>
-      <w:r>
-        <w:rPr>
-          <w:rFonts w:ascii="Times New Roman" w:hAnsi="Times New Roman" w:cs="Times New Roman"/>
-          <w:color w:val="auto"/>
-          <w:sz w:val="24"/>
-          <w:szCs w:val="24"/>
-        </w:rPr>
-        <w:t xml:space="preserve"> provides relevant </w:t>
-      </w:r>
-      <w:r>
-        <w:rPr>
-          <w:rFonts w:ascii="Times New Roman" w:hAnsi="Times New Roman" w:cs="Times New Roman"/>
-          <w:color w:val="auto"/>
-          <w:sz w:val="24"/>
-          <w:szCs w:val="24"/>
-        </w:rPr>
-        <w:t>i</w:t>
-      </w:r>
-      <w:r>
-        <w:rPr>
-          <w:rFonts w:ascii="Times New Roman" w:hAnsi="Times New Roman" w:cs="Times New Roman"/>
-          <w:color w:val="auto"/>
-          <w:sz w:val="24"/>
-          <w:szCs w:val="24"/>
-        </w:rPr>
-        <w:t xml:space="preserve">nformation to </w:t>
-      </w:r>
-      <w:r>
-        <w:rPr>
-          <w:rFonts w:ascii="Times New Roman" w:hAnsi="Times New Roman" w:cs="Times New Roman"/>
-          <w:color w:val="auto"/>
-          <w:sz w:val="24"/>
-          <w:szCs w:val="24"/>
-        </w:rPr>
-        <w:t>casual (non-analyst) users</w:t>
-      </w:r>
-      <w:r>
-        <w:rPr>
-          <w:rFonts w:ascii="Times New Roman" w:hAnsi="Times New Roman" w:cs="Times New Roman"/>
-          <w:color w:val="auto"/>
-          <w:sz w:val="24"/>
-          <w:szCs w:val="24"/>
-        </w:rPr>
-        <w:t xml:space="preserve"> too.</w:t>
-      </w:r>
-    </w:p>
-    <w:p>
-      <w:pPr>
-        <w:pStyle w:val="NoSpacing"/>
-        <w:rPr>
-          <w:rFonts w:ascii="Times New Roman" w:eastAsiaTheme="majorEastAsia" w:hAnsi="Times New Roman" w:cs="Times New Roman"/>
-          <w:sz w:val="24"/>
-          <w:szCs w:val="24"/>
+          <w:rFonts w:ascii="Times New Roman" w:eastAsiaTheme="majorEastAsia" w:hAnsi="Times New Roman" w:cs="Times New Roman"/>
         </w:rPr>
       </w:pPr>
     </w:p>
@@ -547,73 +556,71 @@
         <mc:AlternateContent>
           <mc:Choice Requires="wps">
             <w:drawing>
-              <wp:anchor distT="0" distB="0" distL="114300" distR="114300" simplePos="0" relativeHeight="251660288" behindDoc="0" locked="0" layoutInCell="1" allowOverlap="1" wp14:anchorId="63BFCDFC" wp14:editId="504E2BE4">
+              <wp:anchor distT="0" distB="0" distL="114300" distR="114300" simplePos="0" relativeHeight="251661312" behindDoc="0" locked="0" layoutInCell="1" allowOverlap="1" wp14:anchorId="505865CA" wp14:editId="6A45C428">
                 <wp:simplePos x="0" y="0"/>
                 <wp:positionH relativeFrom="margin">
-                  <wp:posOffset>38100</wp:posOffset>
+                  <wp:posOffset>2027208</wp:posOffset>
                 </wp:positionH>
                 <wp:positionV relativeFrom="paragraph">
-                  <wp:posOffset>2611120</wp:posOffset>
+                  <wp:posOffset>23123</wp:posOffset>
                 </wp:positionV>
-                <wp:extent cx="3000375" cy="635"/>
-                <wp:effectExtent l="0" t="0" r="9525" b="635"/>
-                <wp:wrapSquare wrapText="bothSides"/>
-                <wp:docPr id="2" name="Text Box 2"/>
+                <wp:extent cx="1862802" cy="1845837"/>
+                <wp:effectExtent l="19050" t="19050" r="23495" b="21590"/>
+                <wp:wrapNone/>
+                <wp:docPr id="5" name="Rectangle 5"/>
                 <wp:cNvGraphicFramePr/>
                 <a:graphic xmlns:a="http://schemas.openxmlformats.org/drawingml/2006/main">
                   <a:graphicData uri="http://schemas.microsoft.com/office/word/2010/wordprocessingShape">
                     <wps:wsp>
-                      <wps:cNvSpPr txBox="1"/>
+                      <wps:cNvSpPr/>
                       <wps:spPr>
                         <a:xfrm>
                           <a:off x="0" y="0"/>
-                          <a:ext cx="3000375" cy="635"/>
+                          <a:ext cx="1862802" cy="1845837"/>
                         </a:xfrm>
                         <a:prstGeom prst="rect">
                           <a:avLst/>
                         </a:prstGeom>
-                        <a:solidFill>
-                          <a:prstClr val="white"/>
-                        </a:solidFill>
-                        <a:ln>
-                          <a:noFill/>
+                        <a:noFill/>
+                        <a:ln w="28575">
+                          <a:solidFill>
+                            <a:srgbClr val="FF0000"/>
+                          </a:solidFill>
                         </a:ln>
-                        <a:effectLst/>
                       </wps:spPr>
+                      <wps:style>
+                        <a:lnRef idx="2">
+                          <a:schemeClr val="accent1">
+                            <a:shade val="50000"/>
+                          </a:schemeClr>
+                        </a:lnRef>
+                        <a:fillRef idx="1">
+                          <a:schemeClr val="accent1"/>
+                        </a:fillRef>
+                        <a:effectRef idx="0">
+                          <a:schemeClr val="accent1"/>
+                        </a:effectRef>
+                        <a:fontRef idx="minor">
+                          <a:schemeClr val="lt1"/>
+                        </a:fontRef>
+                      </wps:style>
                       <wps:txbx>
                         <w:txbxContent>
                           <w:p>
                             <w:pPr>
-                              <w:pStyle w:val="Caption"/>
-                              <w:rPr>
-                                <w:rFonts w:ascii="Times New Roman" w:eastAsiaTheme="majorEastAsia" w:hAnsi="Times New Roman" w:cs="Times New Roman"/>
-                                <w:noProof/>
-                                <w:sz w:val="24"/>
-                                <w:szCs w:val="24"/>
-                              </w:rPr>
+                              <w:jc w:val="center"/>
                             </w:pPr>
                             <w:r>
-                              <w:t xml:space="preserve">Figure </w:t>
-                            </w:r>
-                            <w:fldSimple w:instr=" SEQ Figure \* ARABIC ">
-                              <w:r>
-                                <w:rPr>
-                                  <w:noProof/>
-                                </w:rPr>
-                                <w:t>1</w:t>
-                              </w:r>
-                            </w:fldSimple>
-                            <w:r>
-                              <w:t>: Flu Severity Map. Green states have no activity, yellow states have sporadic activity, orange states have local activity, red states have regional activity, and dark yellow states have widespread activity.</w:t>
+                              <w:t>.</w:t>
                             </w:r>
                           </w:p>
                         </w:txbxContent>
                       </wps:txbx>
-                      <wps:bodyPr rot="0" spcFirstLastPara="0" vertOverflow="overflow" horzOverflow="overflow" vert="horz" wrap="square" lIns="0" tIns="0" rIns="0" bIns="0" numCol="1" spcCol="0" rtlCol="0" fromWordArt="0" anchor="t" anchorCtr="0" forceAA="0" compatLnSpc="1">
+                      <wps:bodyPr rot="0" spcFirstLastPara="0" vertOverflow="overflow" horzOverflow="overflow" vert="horz" wrap="square" lIns="91440" tIns="45720" rIns="91440" bIns="45720" numCol="1" spcCol="0" rtlCol="0" fromWordArt="0" anchor="ctr" anchorCtr="0" forceAA="0" compatLnSpc="1">
                         <a:prstTxWarp prst="textNoShape">
                           <a:avLst/>
                         </a:prstTxWarp>
-                        <a:spAutoFit/>
+                        <a:noAutofit/>
                       </wps:bodyPr>
                     </wps:wsp>
                   </a:graphicData>
@@ -621,208 +628,267 @@
                 <wp14:sizeRelH relativeFrom="margin">
                   <wp14:pctWidth>0</wp14:pctWidth>
                 </wp14:sizeRelH>
+                <wp14:sizeRelV relativeFrom="margin">
+                  <wp14:pctHeight>0</wp14:pctHeight>
+                </wp14:sizeRelV>
               </wp:anchor>
             </w:drawing>
           </mc:Choice>
           <mc:Fallback>
             <w:pict>
-              <v:shapetype w14:anchorId="63BFCDFC" id="_x0000_t202" coordsize="21600,21600" o:spt="202" path="m,l,21600r21600,l21600,xe">
-                <v:stroke joinstyle="miter"/>
-                <v:path gradientshapeok="t" o:connecttype="rect"/>
-              </v:shapetype>
-              <v:shape id="Text Box 2" o:spid="_x0000_s1026" type="#_x0000_t202" style="position:absolute;margin-left:3pt;margin-top:205.6pt;width:236.25pt;height:.05pt;z-index:251660288;visibility:visible;mso-wrap-style:square;mso-width-percent:0;mso-wrap-distance-left:9pt;mso-wrap-distance-top:0;mso-wrap-distance-right:9pt;mso-wrap-distance-bottom:0;mso-position-horizontal:absolute;mso-position-horizontal-relative:margin;mso-position-vertical:absolute;mso-position-vertical-relative:text;mso-width-percent:0;mso-width-relative:margin;v-text-anchor:top" o:gfxdata="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" stroked="f">
-                <v:textbox style="mso-fit-shape-to-text:t" inset="0,0,0,0">
+              <v:rect w14:anchorId="505865CA" id="Rectangle 5" o:spid="_x0000_s1026" style="position:absolute;margin-left:159.6pt;margin-top:1.8pt;width:146.7pt;height:145.35pt;z-index:251661312;visibility:visible;mso-wrap-style:square;mso-width-percent:0;mso-height-percent:0;mso-wrap-distance-left:9pt;mso-wrap-distance-top:0;mso-wrap-distance-right:9pt;mso-wrap-distance-bottom:0;mso-position-horizontal:absolute;mso-position-horizontal-relative:margin;mso-position-vertical:absolute;mso-position-vertical-relative:text;mso-width-percent:0;mso-height-percent:0;mso-width-relative:margin;mso-height-relative:margin;v-text-anchor:middle" o:gfxdata="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" filled="f" strokecolor="red" strokeweight="2.25pt">
+                <v:textbox>
                   <w:txbxContent>
                     <w:p>
                       <w:pPr>
-                        <w:pStyle w:val="Caption"/>
-                        <w:rPr>
-                          <w:rFonts w:ascii="Times New Roman" w:eastAsiaTheme="majorEastAsia" w:hAnsi="Times New Roman" w:cs="Times New Roman"/>
-                          <w:noProof/>
-                          <w:sz w:val="24"/>
-                          <w:szCs w:val="24"/>
-                        </w:rPr>
+                        <w:jc w:val="center"/>
                       </w:pPr>
                       <w:r>
-                        <w:t xml:space="preserve">Figure </w:t>
-                      </w:r>
-                      <w:fldSimple w:instr=" SEQ Figure \* ARABIC ">
-                        <w:r>
-                          <w:rPr>
-                            <w:noProof/>
-                          </w:rPr>
-                          <w:t>1</w:t>
-                        </w:r>
-                      </w:fldSimple>
-                      <w:r>
-                        <w:t>: Flu Severity Map. Green states have no activity, yellow states have sporadic activity, orange states have local activity, red states have regional activity, and dark yellow states have widespread activity.</w:t>
+                        <w:t>.</w:t>
                       </w:r>
                     </w:p>
                   </w:txbxContent>
                 </v:textbox>
-                <w10:wrap type="square" anchorx="margin"/>
-              </v:shape>
+                <w10:wrap anchorx="margin"/>
+              </v:rect>
             </w:pict>
           </mc:Fallback>
         </mc:AlternateContent>
       </w:r>
-      <w:r>
-        <w:rPr>
-          <w:noProof/>
-        </w:rPr>
-        <mc:AlternateContent>
-          <mc:Choice Requires="wps">
-            <w:drawing>
-              <wp:anchor distT="0" distB="0" distL="114300" distR="114300" simplePos="0" relativeHeight="251663360" behindDoc="0" locked="0" layoutInCell="1" allowOverlap="1" wp14:anchorId="6D060F69" wp14:editId="1C8A15A6">
-                <wp:simplePos x="0" y="0"/>
-                <wp:positionH relativeFrom="column">
-                  <wp:posOffset>3362325</wp:posOffset>
-                </wp:positionH>
-                <wp:positionV relativeFrom="paragraph">
-                  <wp:posOffset>2573020</wp:posOffset>
-                </wp:positionV>
-                <wp:extent cx="2723515" cy="635"/>
-                <wp:effectExtent l="0" t="0" r="0" b="0"/>
-                <wp:wrapSquare wrapText="bothSides"/>
-                <wp:docPr id="4" name="Text Box 4"/>
-                <wp:cNvGraphicFramePr/>
-                <a:graphic xmlns:a="http://schemas.openxmlformats.org/drawingml/2006/main">
-                  <a:graphicData uri="http://schemas.microsoft.com/office/word/2010/wordprocessingShape">
-                    <wps:wsp>
-                      <wps:cNvSpPr txBox="1"/>
-                      <wps:spPr>
-                        <a:xfrm>
-                          <a:off x="0" y="0"/>
-                          <a:ext cx="2723515" cy="635"/>
-                        </a:xfrm>
-                        <a:prstGeom prst="rect">
-                          <a:avLst/>
-                        </a:prstGeom>
-                        <a:solidFill>
-                          <a:prstClr val="white"/>
-                        </a:solidFill>
-                        <a:ln>
-                          <a:noFill/>
-                        </a:ln>
-                        <a:effectLst/>
-                      </wps:spPr>
-                      <wps:txbx>
-                        <w:txbxContent>
-                          <w:p>
-                            <w:pPr>
-                              <w:pStyle w:val="Caption"/>
-                              <w:rPr>
-                                <w:noProof/>
-                              </w:rPr>
-                            </w:pPr>
-                            <w:r>
-                              <w:t xml:space="preserve">Figure </w:t>
-                            </w:r>
-                            <w:fldSimple w:instr=" SEQ Figure \* ARABIC ">
-                              <w:r>
-                                <w:rPr>
-                                  <w:noProof/>
-                                </w:rPr>
-                                <w:t>2</w:t>
-                              </w:r>
-                            </w:fldSimple>
-                          </w:p>
-                        </w:txbxContent>
-                      </wps:txbx>
-                      <wps:bodyPr rot="0" spcFirstLastPara="0" vertOverflow="overflow" horzOverflow="overflow" vert="horz" wrap="square" lIns="0" tIns="0" rIns="0" bIns="0" numCol="1" spcCol="0" rtlCol="0" fromWordArt="0" anchor="t" anchorCtr="0" forceAA="0" compatLnSpc="1">
-                        <a:prstTxWarp prst="textNoShape">
-                          <a:avLst/>
-                        </a:prstTxWarp>
-                        <a:spAutoFit/>
-                      </wps:bodyPr>
-                    </wps:wsp>
-                  </a:graphicData>
-                </a:graphic>
-              </wp:anchor>
-            </w:drawing>
-          </mc:Choice>
-          <mc:Fallback>
-            <w:pict>
-              <v:shape w14:anchorId="6D060F69" id="Text Box 4" o:spid="_x0000_s1027" type="#_x0000_t202" style="position:absolute;margin-left:264.75pt;margin-top:202.6pt;width:214.45pt;height:.05pt;z-index:251663360;visibility:visible;mso-wrap-style:square;mso-wrap-distance-left:9pt;mso-wrap-distance-top:0;mso-wrap-distance-right:9pt;mso-wrap-distance-bottom:0;mso-position-horizontal:absolute;mso-position-horizontal-relative:text;mso-position-vertical:absolute;mso-position-vertical-relative:text;v-text-anchor:top" o:gfxdata="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" stroked="f">
-                <v:textbox style="mso-fit-shape-to-text:t" inset="0,0,0,0">
-                  <w:txbxContent>
-                    <w:p>
-                      <w:pPr>
-                        <w:pStyle w:val="Caption"/>
-                        <w:rPr>
-                          <w:noProof/>
-                        </w:rPr>
-                      </w:pPr>
-                      <w:r>
-                        <w:t xml:space="preserve">Figure </w:t>
-                      </w:r>
-                      <w:fldSimple w:instr=" SEQ Figure \* ARABIC ">
-                        <w:r>
-                          <w:rPr>
-                            <w:noProof/>
-                          </w:rPr>
-                          <w:t>2</w:t>
-                        </w:r>
-                      </w:fldSimple>
-                    </w:p>
-                  </w:txbxContent>
-                </v:textbox>
-                <w10:wrap type="square"/>
-              </v:shape>
-            </w:pict>
-          </mc:Fallback>
-        </mc:AlternateContent>
-      </w:r>
-      <w:r>
+    </w:p>
+    <w:p>
+      <w:pPr>
+        <w:pStyle w:val="NoSpacing"/>
         <w:rPr>
           <w:rFonts w:ascii="Times New Roman" w:eastAsiaTheme="majorEastAsia" w:hAnsi="Times New Roman" w:cs="Times New Roman"/>
           <w:sz w:val="24"/>
           <w:szCs w:val="24"/>
         </w:rPr>
-        <w:t>The latest update to Flu Tracker</w:t>
-      </w:r>
-      <w:r>
+      </w:pPr>
+      <w:r>
+        <w:rPr>
+          <w:noProof/>
+        </w:rPr>
+        <w:drawing>
+          <wp:inline distT="0" distB="0" distL="0" distR="0" wp14:anchorId="59F0A670" wp14:editId="002DFA59">
+            <wp:extent cx="3890513" cy="1525145"/>
+            <wp:effectExtent l="0" t="0" r="0" b="0"/>
+            <wp:docPr id="4" name="Picture 4"/>
+            <wp:cNvGraphicFramePr>
+              <a:graphicFrameLocks xmlns:a="http://schemas.openxmlformats.org/drawingml/2006/main" noChangeAspect="1"/>
+            </wp:cNvGraphicFramePr>
+            <a:graphic xmlns:a="http://schemas.openxmlformats.org/drawingml/2006/main">
+              <a:graphicData uri="http://schemas.openxmlformats.org/drawingml/2006/picture">
+                <pic:pic xmlns:pic="http://schemas.openxmlformats.org/drawingml/2006/picture">
+                  <pic:nvPicPr>
+                    <pic:cNvPr id="4" name="2014-12-01 23_43_57-Dashboard.png"/>
+                    <pic:cNvPicPr/>
+                  </pic:nvPicPr>
+                  <pic:blipFill>
+                    <a:blip r:embed="rId7" cstate="print">
+                      <a:extLst>
+                        <a:ext uri="{28A0092B-C50C-407E-A947-70E740481C1C}">
+                          <a14:useLocalDpi xmlns:a14="http://schemas.microsoft.com/office/drawing/2010/main" val="0"/>
+                        </a:ext>
+                      </a:extLst>
+                    </a:blip>
+                    <a:stretch>
+                      <a:fillRect/>
+                    </a:stretch>
+                  </pic:blipFill>
+                  <pic:spPr>
+                    <a:xfrm>
+                      <a:off x="0" y="0"/>
+                      <a:ext cx="3914546" cy="1534566"/>
+                    </a:xfrm>
+                    <a:prstGeom prst="rect">
+                      <a:avLst/>
+                    </a:prstGeom>
+                  </pic:spPr>
+                </pic:pic>
+              </a:graphicData>
+            </a:graphic>
+          </wp:inline>
+        </w:drawing>
+      </w:r>
+    </w:p>
+    <w:p>
+      <w:pPr>
+        <w:pStyle w:val="NoSpacing"/>
         <w:rPr>
           <w:rFonts w:ascii="Times New Roman" w:eastAsiaTheme="majorEastAsia" w:hAnsi="Times New Roman" w:cs="Times New Roman"/>
           <w:sz w:val="24"/>
           <w:szCs w:val="24"/>
         </w:rPr>
-        <w:t xml:space="preserve"> (Project 5) </w:t>
-      </w:r>
-      <w:r>
+      </w:pPr>
+    </w:p>
+    <w:p>
+      <w:pPr>
+        <w:pStyle w:val="NoSpacing"/>
+        <w:jc w:val="both"/>
+        <w:rPr>
+          <w:rFonts w:ascii="Times New Roman" w:eastAsiaTheme="majorEastAsia" w:hAnsi="Times New Roman" w:cs="Times New Roman"/>
+        </w:rPr>
+      </w:pPr>
+    </w:p>
+    <w:p>
+      <w:pPr>
+        <w:pStyle w:val="NoSpacing"/>
+        <w:jc w:val="both"/>
+        <w:rPr>
+          <w:rFonts w:ascii="Times New Roman" w:eastAsiaTheme="majorEastAsia" w:hAnsi="Times New Roman" w:cs="Times New Roman"/>
+        </w:rPr>
+      </w:pPr>
+      <w:r>
+        <w:rPr>
+          <w:rFonts w:ascii="Times New Roman" w:eastAsiaTheme="majorEastAsia" w:hAnsi="Times New Roman" w:cs="Times New Roman"/>
+        </w:rPr>
+        <w:t xml:space="preserve">We do not support the add predictions functionality via this interface.The reason is because a new prediction can only be made on a Wednesday of every week which is not supported by the current capability. Shown below is a screenshot of the actual chart. </w:t>
+      </w:r>
+    </w:p>
+    <w:p>
+      <w:pPr>
+        <w:pStyle w:val="NoSpacing"/>
         <w:rPr>
           <w:rFonts w:ascii="Times New Roman" w:eastAsiaTheme="majorEastAsia" w:hAnsi="Times New Roman" w:cs="Times New Roman"/>
           <w:sz w:val="24"/>
           <w:szCs w:val="24"/>
         </w:rPr>
-        <w:t>includes the addition of a visualization based interface and the retrieval of data from an external data source in ord</w:t>
-      </w:r>
-      <w:r>
+      </w:pPr>
+    </w:p>
+    <w:p>
+      <w:pPr>
+        <w:pStyle w:val="NoSpacing"/>
+        <w:jc w:val="both"/>
         <w:rPr>
           <w:rFonts w:ascii="Times New Roman" w:eastAsiaTheme="majorEastAsia" w:hAnsi="Times New Roman" w:cs="Times New Roman"/>
           <w:sz w:val="24"/>
           <w:szCs w:val="24"/>
         </w:rPr>
-        <w:t>er to update a flu severity map, shown in Figure 1.</w:t>
-      </w:r>
-    </w:p>
-    <w:p>
-      <w:pPr>
-        <w:pStyle w:val="NoSpacing"/>
-        <w:rPr>
-          <w:rFonts w:ascii="Times New Roman" w:eastAsiaTheme="majorEastAsia" w:hAnsi="Times New Roman" w:cs="Times New Roman"/>
+      </w:pPr>
+      <w:r>
+        <w:rPr>
+          <w:rFonts w:ascii="Times New Roman" w:eastAsiaTheme="majorEastAsia" w:hAnsi="Times New Roman" w:cs="Times New Roman"/>
+          <w:b/>
           <w:sz w:val="24"/>
           <w:szCs w:val="24"/>
         </w:rPr>
-      </w:pPr>
-      <w:r>
-        <w:rPr>
-          <w:rFonts w:ascii="Times New Roman" w:eastAsiaTheme="majorEastAsia" w:hAnsi="Times New Roman" w:cs="Times New Roman"/>
+        <w:t>Part 2 External Data Source</w:t>
+      </w:r>
+    </w:p>
+    <w:p>
+      <w:pPr>
+        <w:pStyle w:val="NoSpacing"/>
+        <w:rPr>
+          <w:rFonts w:ascii="Times New Roman" w:eastAsiaTheme="majorEastAsia" w:hAnsi="Times New Roman" w:cs="Times New Roman"/>
+          <w:b/>
           <w:sz w:val="24"/>
           <w:szCs w:val="24"/>
         </w:rPr>
-        <w:t xml:space="preserve"> </w:t>
-      </w:r>
+      </w:pPr>
+    </w:p>
+    <w:p>
+      <w:pPr>
+        <w:pStyle w:val="NoSpacing"/>
+        <w:jc w:val="both"/>
+        <w:rPr>
+          <w:rFonts w:ascii="Times New Roman" w:eastAsiaTheme="majorEastAsia" w:hAnsi="Times New Roman" w:cs="Times New Roman"/>
+        </w:rPr>
+      </w:pPr>
+      <w:r>
+        <w:rPr>
+          <w:rFonts w:ascii="Times New Roman" w:eastAsiaTheme="majorEastAsia" w:hAnsi="Times New Roman" w:cs="Times New Roman"/>
+        </w:rPr>
+        <w:t xml:space="preserve">For the external data source we used the data from </w:t>
+      </w:r>
+      <w:hyperlink r:id="rId8" w:history="1">
+        <w:r>
+          <w:rPr>
+            <w:rStyle w:val="Hyperlink"/>
+            <w:rFonts w:ascii="Times New Roman" w:eastAsiaTheme="majorEastAsia" w:hAnsi="Times New Roman" w:cs="Times New Roman"/>
+          </w:rPr>
+          <w:t>http://www.cdc.gov/flu/weekly/flureport.xml</w:t>
+        </w:r>
+      </w:hyperlink>
+      <w:r>
+        <w:rPr>
+          <w:rFonts w:ascii="Times New Roman" w:eastAsiaTheme="majorEastAsia" w:hAnsi="Times New Roman" w:cs="Times New Roman"/>
+        </w:rPr>
+        <w:t xml:space="preserve">, an API which published weekly flu data throughout the United States. </w:t>
+      </w:r>
+      <w:r>
+        <w:rPr>
+          <w:rFonts w:ascii="Times New Roman" w:eastAsiaTheme="majorEastAsia" w:hAnsi="Times New Roman" w:cs="Times New Roman"/>
+        </w:rPr>
+        <w:t xml:space="preserve">This is designed to give users another source of information which they can use to make more informed </w:t>
+      </w:r>
+      <w:r>
+        <w:rPr>
+          <w:rFonts w:ascii="Times New Roman" w:eastAsiaTheme="majorEastAsia" w:hAnsi="Times New Roman" w:cs="Times New Roman"/>
+        </w:rPr>
+        <w:t>predictions. The</w:t>
+      </w:r>
+      <w:r>
+        <w:rPr>
+          <w:rFonts w:ascii="Times New Roman" w:eastAsiaTheme="majorEastAsia" w:hAnsi="Times New Roman" w:cs="Times New Roman"/>
+        </w:rPr>
+        <w:t xml:space="preserve"> API classifies the activity in </w:t>
+      </w:r>
+      <w:r>
+        <w:rPr>
+          <w:rFonts w:ascii="Times New Roman" w:eastAsiaTheme="majorEastAsia" w:hAnsi="Times New Roman" w:cs="Times New Roman"/>
+        </w:rPr>
+        <w:lastRenderedPageBreak/>
+        <w:t>each state into different categories such as No Activity, Sporadic, Widespread, and Local Activity. We use the JavaScript library datamaps.js (</w:t>
+      </w:r>
+      <w:hyperlink r:id="rId9" w:history="1">
+        <w:r>
+          <w:rPr>
+            <w:rStyle w:val="Hyperlink"/>
+            <w:rFonts w:ascii="Times New Roman" w:eastAsiaTheme="majorEastAsia" w:hAnsi="Times New Roman" w:cs="Times New Roman"/>
+          </w:rPr>
+          <w:t>http://datamaps.github.io/</w:t>
+        </w:r>
+      </w:hyperlink>
+      <w:r>
+        <w:rPr>
+          <w:rFonts w:ascii="Times New Roman" w:eastAsiaTheme="majorEastAsia" w:hAnsi="Times New Roman" w:cs="Times New Roman"/>
+        </w:rPr>
+        <w:t>) for rendering this data. Different colors are used to depict the flu severity level as shown below.</w:t>
+      </w:r>
+    </w:p>
+    <w:p>
+      <w:pPr>
+        <w:pStyle w:val="NoSpacing"/>
+        <w:jc w:val="both"/>
+        <w:rPr>
+          <w:rFonts w:ascii="Times New Roman" w:eastAsiaTheme="majorEastAsia" w:hAnsi="Times New Roman" w:cs="Times New Roman"/>
+          <w:sz w:val="24"/>
+          <w:szCs w:val="24"/>
+        </w:rPr>
+      </w:pPr>
+    </w:p>
+    <w:p>
+      <w:pPr>
+        <w:pStyle w:val="NoSpacing"/>
+        <w:jc w:val="both"/>
+        <w:rPr>
+          <w:rFonts w:ascii="Times New Roman" w:eastAsiaTheme="majorEastAsia" w:hAnsi="Times New Roman" w:cs="Times New Roman"/>
+          <w:sz w:val="24"/>
+          <w:szCs w:val="24"/>
+        </w:rPr>
+      </w:pPr>
+    </w:p>
+    <w:p>
+      <w:pPr>
+        <w:pStyle w:val="NoSpacing"/>
+        <w:jc w:val="both"/>
+        <w:rPr>
+          <w:rFonts w:ascii="Times New Roman" w:eastAsiaTheme="majorEastAsia" w:hAnsi="Times New Roman" w:cs="Times New Roman"/>
+          <w:sz w:val="24"/>
+          <w:szCs w:val="24"/>
+        </w:rPr>
+      </w:pPr>
       <w:r>
         <w:rPr>
           <w:rFonts w:ascii="Times New Roman" w:eastAsiaTheme="majorEastAsia" w:hAnsi="Times New Roman" w:cs="Times New Roman"/>
@@ -831,9 +897,9 @@
           <w:szCs w:val="24"/>
         </w:rPr>
         <w:drawing>
-          <wp:inline distT="0" distB="0" distL="0" distR="0" wp14:anchorId="42B2B370" wp14:editId="5C9AA4CE">
-            <wp:extent cx="3019425" cy="1849120"/>
-            <wp:effectExtent l="0" t="0" r="9525" b="0"/>
+          <wp:inline distT="0" distB="0" distL="0" distR="0" wp14:anchorId="452EB6E6" wp14:editId="2C2B7C82">
+            <wp:extent cx="2591834" cy="1587260"/>
+            <wp:effectExtent l="0" t="0" r="0" b="0"/>
             <wp:docPr id="1" name="Picture 1" descr="C:\Users\Jon\Dropbox\2014-08-01 (Fall 2014) CS5774 User Interface Software\Project 5 - Final Project\map.png"/>
             <wp:cNvGraphicFramePr>
               <a:graphicFrameLocks xmlns:a="http://schemas.openxmlformats.org/drawingml/2006/main" noChangeAspect="1"/>
@@ -848,7 +914,7 @@
                     </pic:cNvPicPr>
                   </pic:nvPicPr>
                   <pic:blipFill>
-                    <a:blip r:embed="rId6">
+                    <a:blip r:embed="rId10">
                       <a:extLst>
                         <a:ext uri="{28A0092B-C50C-407E-A947-70E740481C1C}">
                           <a14:useLocalDpi xmlns:a14="http://schemas.microsoft.com/office/drawing/2010/main" val="0"/>
@@ -863,7 +929,7 @@
                   <pic:spPr bwMode="auto">
                     <a:xfrm>
                       <a:off x="0" y="0"/>
-                      <a:ext cx="3019425" cy="1849120"/>
+                      <a:ext cx="2631540" cy="1611576"/>
                     </a:xfrm>
                     <a:prstGeom prst="rect">
                       <a:avLst/>
@@ -879,66 +945,22 @@
           </wp:inline>
         </w:drawing>
       </w:r>
-      <w:r>
-        <w:rPr>
-          <w:rFonts w:ascii="Times New Roman" w:eastAsiaTheme="majorEastAsia" w:hAnsi="Times New Roman" w:cs="Times New Roman"/>
-          <w:noProof/>
+    </w:p>
+    <w:p>
+      <w:pPr>
+        <w:pStyle w:val="NoSpacing"/>
+        <w:jc w:val="both"/>
+        <w:rPr>
+          <w:rFonts w:ascii="Times New Roman" w:eastAsiaTheme="majorEastAsia" w:hAnsi="Times New Roman" w:cs="Times New Roman"/>
           <w:sz w:val="24"/>
           <w:szCs w:val="24"/>
         </w:rPr>
-        <w:drawing>
-          <wp:inline distT="0" distB="0" distL="0" distR="0" wp14:anchorId="6853BB0E" wp14:editId="6F3BEE96">
-            <wp:extent cx="2723515" cy="1905635"/>
-            <wp:effectExtent l="0" t="0" r="635" b="0"/>
-            <wp:docPr id="3" name="Picture 3" descr="C:\Users\Jon\Dropbox\2014-08-01 (Fall 2014) CS5774 User Interface Software\Project 5 - Final Project\predictionsGraphView.png"/>
-            <wp:cNvGraphicFramePr>
-              <a:graphicFrameLocks xmlns:a="http://schemas.openxmlformats.org/drawingml/2006/main" noChangeAspect="1"/>
-            </wp:cNvGraphicFramePr>
-            <a:graphic xmlns:a="http://schemas.openxmlformats.org/drawingml/2006/main">
-              <a:graphicData uri="http://schemas.openxmlformats.org/drawingml/2006/picture">
-                <pic:pic xmlns:pic="http://schemas.openxmlformats.org/drawingml/2006/picture">
-                  <pic:nvPicPr>
-                    <pic:cNvPr id="0" name="Picture 2" descr="C:\Users\Jon\Dropbox\2014-08-01 (Fall 2014) CS5774 User Interface Software\Project 5 - Final Project\predictionsGraphView.png"/>
-                    <pic:cNvPicPr>
-                      <a:picLocks noChangeAspect="1" noChangeArrowheads="1"/>
-                    </pic:cNvPicPr>
-                  </pic:nvPicPr>
-                  <pic:blipFill>
-                    <a:blip r:embed="rId7">
-                      <a:extLst>
-                        <a:ext uri="{28A0092B-C50C-407E-A947-70E740481C1C}">
-                          <a14:useLocalDpi xmlns:a14="http://schemas.microsoft.com/office/drawing/2010/main" val="0"/>
-                        </a:ext>
-                      </a:extLst>
-                    </a:blip>
-                    <a:srcRect/>
-                    <a:stretch>
-                      <a:fillRect/>
-                    </a:stretch>
-                  </pic:blipFill>
-                  <pic:spPr bwMode="auto">
-                    <a:xfrm>
-                      <a:off x="0" y="0"/>
-                      <a:ext cx="2723515" cy="1905635"/>
-                    </a:xfrm>
-                    <a:prstGeom prst="rect">
-                      <a:avLst/>
-                    </a:prstGeom>
-                    <a:noFill/>
-                    <a:ln>
-                      <a:noFill/>
-                    </a:ln>
-                  </pic:spPr>
-                </pic:pic>
-              </a:graphicData>
-            </a:graphic>
-          </wp:inline>
-        </w:drawing>
-      </w:r>
+      </w:pPr>
     </w:p>
     <w:p>
       <w:pPr>
         <w:pStyle w:val="NoSpacing"/>
+        <w:jc w:val="both"/>
         <w:rPr>
           <w:rFonts w:ascii="Times New Roman" w:eastAsiaTheme="majorEastAsia" w:hAnsi="Times New Roman" w:cs="Times New Roman"/>
           <w:sz w:val="24"/>
@@ -949,266 +971,13 @@
     <w:p>
       <w:pPr>
         <w:pStyle w:val="NoSpacing"/>
-        <w:rPr>
-          <w:rFonts w:ascii="Times New Roman" w:eastAsiaTheme="majorEastAsia" w:hAnsi="Times New Roman" w:cs="Times New Roman"/>
-          <w:sz w:val="24"/>
-          <w:szCs w:val="24"/>
-        </w:rPr>
-      </w:pPr>
-    </w:p>
-    <w:p>
-      <w:pPr>
-        <w:pStyle w:val="NoSpacing"/>
-        <w:rPr>
-          <w:rFonts w:ascii="Times New Roman" w:eastAsiaTheme="majorEastAsia" w:hAnsi="Times New Roman" w:cs="Times New Roman"/>
-          <w:sz w:val="24"/>
-          <w:szCs w:val="24"/>
-        </w:rPr>
-      </w:pPr>
-    </w:p>
-    <w:p>
-      <w:pPr>
-        <w:pStyle w:val="NoSpacing"/>
-        <w:rPr>
-          <w:rFonts w:ascii="Times New Roman" w:eastAsiaTheme="majorEastAsia" w:hAnsi="Times New Roman" w:cs="Times New Roman"/>
-          <w:sz w:val="24"/>
-          <w:szCs w:val="24"/>
-        </w:rPr>
-      </w:pPr>
-    </w:p>
-    <w:p>
-      <w:pPr>
-        <w:pStyle w:val="NoSpacing"/>
-        <w:rPr>
-          <w:rFonts w:ascii="Times New Roman" w:eastAsiaTheme="majorEastAsia" w:hAnsi="Times New Roman" w:cs="Times New Roman"/>
-          <w:sz w:val="24"/>
-          <w:szCs w:val="24"/>
-        </w:rPr>
-      </w:pPr>
-      <w:r>
-        <w:rPr>
-          <w:rFonts w:ascii="Times New Roman" w:eastAsiaTheme="majorEastAsia" w:hAnsi="Times New Roman" w:cs="Times New Roman"/>
-          <w:sz w:val="24"/>
-          <w:szCs w:val="24"/>
-        </w:rPr>
-        <w:t>The flue severity map is updated based on information</w:t>
-      </w:r>
-      <w:r>
-        <w:rPr>
-          <w:rFonts w:ascii="Times New Roman" w:eastAsiaTheme="majorEastAsia" w:hAnsi="Times New Roman" w:cs="Times New Roman"/>
-          <w:sz w:val="24"/>
-          <w:szCs w:val="24"/>
-        </w:rPr>
-        <w:t xml:space="preserve"> from CDC weekly status reports, and is designed to give users </w:t>
-      </w:r>
-      <w:r>
-        <w:rPr>
-          <w:rFonts w:ascii="Times New Roman" w:eastAsiaTheme="majorEastAsia" w:hAnsi="Times New Roman" w:cs="Times New Roman"/>
-          <w:sz w:val="24"/>
-          <w:szCs w:val="24"/>
-        </w:rPr>
-        <w:t>another</w:t>
-      </w:r>
-      <w:r>
-        <w:rPr>
-          <w:rFonts w:ascii="Times New Roman" w:eastAsiaTheme="majorEastAsia" w:hAnsi="Times New Roman" w:cs="Times New Roman"/>
-          <w:sz w:val="24"/>
-          <w:szCs w:val="24"/>
-        </w:rPr>
-        <w:t xml:space="preserve"> source of information which they can use to make more informed predictions.</w:t>
-      </w:r>
-    </w:p>
-    <w:p>
-      <w:pPr>
-        <w:pStyle w:val="NoSpacing"/>
-        <w:rPr>
-          <w:rFonts w:ascii="Times New Roman" w:eastAsiaTheme="majorEastAsia" w:hAnsi="Times New Roman" w:cs="Times New Roman"/>
-          <w:sz w:val="24"/>
-          <w:szCs w:val="24"/>
-        </w:rPr>
-      </w:pPr>
-      <w:r>
-        <w:rPr>
-          <w:rFonts w:ascii="Times New Roman" w:eastAsiaTheme="majorEastAsia" w:hAnsi="Times New Roman" w:cs="Times New Roman"/>
-          <w:sz w:val="24"/>
-          <w:szCs w:val="24"/>
-        </w:rPr>
-        <w:t>Additionally</w:t>
-      </w:r>
-      <w:r>
-        <w:rPr>
-          <w:rFonts w:ascii="Times New Roman" w:eastAsiaTheme="majorEastAsia" w:hAnsi="Times New Roman" w:cs="Times New Roman"/>
-          <w:sz w:val="24"/>
-          <w:szCs w:val="24"/>
-        </w:rPr>
-        <w:t xml:space="preserve">, </w:t>
-      </w:r>
-      <w:r>
-        <w:rPr>
-          <w:rFonts w:ascii="Times New Roman" w:eastAsiaTheme="majorEastAsia" w:hAnsi="Times New Roman" w:cs="Times New Roman"/>
-          <w:sz w:val="24"/>
-          <w:szCs w:val="24"/>
-        </w:rPr>
-        <w:t>thanks to the addition of our visualization based interface</w:t>
-      </w:r>
-      <w:r>
-        <w:rPr>
-          <w:rFonts w:ascii="Times New Roman" w:eastAsiaTheme="majorEastAsia" w:hAnsi="Times New Roman" w:cs="Times New Roman"/>
-          <w:sz w:val="24"/>
-          <w:szCs w:val="24"/>
-        </w:rPr>
-        <w:t xml:space="preserve">, </w:t>
-      </w:r>
-      <w:r>
-        <w:rPr>
-          <w:rFonts w:ascii="Times New Roman" w:eastAsiaTheme="majorEastAsia" w:hAnsi="Times New Roman" w:cs="Times New Roman"/>
-          <w:sz w:val="24"/>
-          <w:szCs w:val="24"/>
-        </w:rPr>
-        <w:t>shown in Figure 2, u</w:t>
-      </w:r>
-      <w:r>
-        <w:rPr>
-          <w:rFonts w:ascii="Times New Roman" w:eastAsiaTheme="majorEastAsia" w:hAnsi="Times New Roman" w:cs="Times New Roman"/>
-          <w:sz w:val="24"/>
-          <w:szCs w:val="24"/>
-        </w:rPr>
-        <w:t xml:space="preserve">sers </w:t>
-      </w:r>
-      <w:r>
-        <w:rPr>
-          <w:rFonts w:ascii="Times New Roman" w:eastAsiaTheme="majorEastAsia" w:hAnsi="Times New Roman" w:cs="Times New Roman"/>
-          <w:sz w:val="24"/>
-          <w:szCs w:val="24"/>
-        </w:rPr>
-        <w:t>are now able to</w:t>
-      </w:r>
-      <w:r>
-        <w:rPr>
-          <w:rFonts w:ascii="Times New Roman" w:eastAsiaTheme="majorEastAsia" w:hAnsi="Times New Roman" w:cs="Times New Roman"/>
-          <w:sz w:val="24"/>
-          <w:szCs w:val="24"/>
-        </w:rPr>
-        <w:t xml:space="preserve"> add</w:t>
-      </w:r>
-      <w:r>
-        <w:rPr>
-          <w:rFonts w:ascii="Times New Roman" w:eastAsiaTheme="majorEastAsia" w:hAnsi="Times New Roman" w:cs="Times New Roman"/>
-          <w:sz w:val="24"/>
-          <w:szCs w:val="24"/>
-        </w:rPr>
-        <w:t xml:space="preserve"> and modify predictions by clicking and dragging on values </w:t>
-      </w:r>
-      <w:r>
-        <w:rPr>
-          <w:rFonts w:ascii="Times New Roman" w:eastAsiaTheme="majorEastAsia" w:hAnsi="Times New Roman" w:cs="Times New Roman"/>
-          <w:sz w:val="24"/>
-          <w:szCs w:val="24"/>
-        </w:rPr>
-        <w:t xml:space="preserve">on a line graph. </w:t>
-      </w:r>
-      <w:r>
-        <w:rPr>
-          <w:rFonts w:ascii="Times New Roman" w:eastAsiaTheme="majorEastAsia" w:hAnsi="Times New Roman" w:cs="Times New Roman"/>
-          <w:sz w:val="24"/>
-          <w:szCs w:val="24"/>
-        </w:rPr>
-        <w:t xml:space="preserve">The line graph will </w:t>
-      </w:r>
-      <w:r>
-        <w:rPr>
-          <w:rFonts w:ascii="Times New Roman" w:eastAsiaTheme="majorEastAsia" w:hAnsi="Times New Roman" w:cs="Times New Roman"/>
-          <w:sz w:val="24"/>
-          <w:szCs w:val="24"/>
-        </w:rPr>
-        <w:t>show one line for the actual data received for the CDC, as well as one line for the predictions which the user has made.</w:t>
-      </w:r>
-      <w:r>
-        <w:rPr>
-          <w:rFonts w:ascii="Times New Roman" w:eastAsiaTheme="majorEastAsia" w:hAnsi="Times New Roman" w:cs="Times New Roman"/>
-          <w:sz w:val="24"/>
-          <w:szCs w:val="24"/>
-        </w:rPr>
-        <w:t xml:space="preserve"> The addition of this new interface is a move away from the </w:t>
-      </w:r>
-      <w:r>
-        <w:rPr>
-          <w:rFonts w:ascii="Times New Roman" w:eastAsiaTheme="majorEastAsia" w:hAnsi="Times New Roman" w:cs="Times New Roman"/>
-          <w:sz w:val="24"/>
-          <w:szCs w:val="24"/>
-        </w:rPr>
-        <w:t xml:space="preserve">table-based prediction entry system used in project 3 and 4. We believe </w:t>
-      </w:r>
-      <w:r>
-        <w:rPr>
-          <w:rFonts w:ascii="Times New Roman" w:eastAsiaTheme="majorEastAsia" w:hAnsi="Times New Roman" w:cs="Times New Roman"/>
-          <w:sz w:val="24"/>
-          <w:szCs w:val="24"/>
-        </w:rPr>
-        <w:t xml:space="preserve">clicking and dragging </w:t>
-      </w:r>
-      <w:r>
-        <w:rPr>
-          <w:rFonts w:ascii="Times New Roman" w:eastAsiaTheme="majorEastAsia" w:hAnsi="Times New Roman" w:cs="Times New Roman"/>
-          <w:sz w:val="24"/>
-          <w:szCs w:val="24"/>
-        </w:rPr>
-        <w:t xml:space="preserve">is a more intuitive </w:t>
-      </w:r>
-      <w:r>
-        <w:rPr>
-          <w:rFonts w:ascii="Times New Roman" w:eastAsiaTheme="majorEastAsia" w:hAnsi="Times New Roman" w:cs="Times New Roman"/>
-          <w:sz w:val="24"/>
-          <w:szCs w:val="24"/>
-        </w:rPr>
-        <w:t xml:space="preserve">method of adding and modifying predictions in comparison to the table-based entry system. The click and drag system not only allows the user to visualize their predictions, it also allows the user to visualize the actual flu data released from the CDC. This allows users to </w:t>
-      </w:r>
-      <w:r>
-        <w:rPr>
-          <w:rFonts w:ascii="Times New Roman" w:eastAsiaTheme="majorEastAsia" w:hAnsi="Times New Roman" w:cs="Times New Roman"/>
-          <w:sz w:val="24"/>
-          <w:szCs w:val="24"/>
-        </w:rPr>
-        <w:lastRenderedPageBreak/>
-        <w:t xml:space="preserve">understand the accuracy of their predictions better, so that they can make better predictions in the future.  </w:t>
-      </w:r>
-      <w:r>
-        <w:rPr>
-          <w:rFonts w:ascii="Times New Roman" w:eastAsiaTheme="majorEastAsia" w:hAnsi="Times New Roman" w:cs="Times New Roman"/>
-          <w:sz w:val="24"/>
-          <w:szCs w:val="24"/>
-        </w:rPr>
-        <w:t xml:space="preserve"> </w:t>
-      </w:r>
-    </w:p>
-    <w:p>
-      <w:pPr>
-        <w:pStyle w:val="NoSpacing"/>
-        <w:rPr>
-          <w:rFonts w:ascii="Times New Roman" w:eastAsiaTheme="majorEastAsia" w:hAnsi="Times New Roman" w:cs="Times New Roman"/>
-          <w:sz w:val="24"/>
-          <w:szCs w:val="24"/>
-        </w:rPr>
-      </w:pPr>
-    </w:p>
-    <w:p>
-      <w:pPr>
-        <w:pStyle w:val="NoSpacing"/>
-        <w:rPr>
-          <w:rFonts w:ascii="Times New Roman" w:eastAsiaTheme="majorEastAsia" w:hAnsi="Times New Roman" w:cs="Times New Roman"/>
-          <w:sz w:val="24"/>
-          <w:szCs w:val="24"/>
-        </w:rPr>
-      </w:pPr>
-      <w:r>
         <w:rPr>
           <w:rFonts w:ascii="Times New Roman" w:hAnsi="Times New Roman" w:cs="Times New Roman"/>
           <w:b/>
           <w:sz w:val="28"/>
           <w:szCs w:val="28"/>
         </w:rPr>
-        <w:t>Intend</w:t>
-      </w:r>
+      </w:pPr>
       <w:r>
         <w:rPr>
           <w:rFonts w:ascii="Times New Roman" w:hAnsi="Times New Roman" w:cs="Times New Roman"/>
@@ -1216,7 +985,7 @@
           <w:sz w:val="28"/>
           <w:szCs w:val="28"/>
         </w:rPr>
-        <w:t>ed Audience</w:t>
+        <w:t>Intend</w:t>
       </w:r>
       <w:r>
         <w:rPr>
@@ -1225,91 +994,90 @@
           <w:sz w:val="28"/>
           <w:szCs w:val="28"/>
         </w:rPr>
-        <w:t xml:space="preserve"> </w:t>
-      </w:r>
-    </w:p>
-    <w:p>
-      <w:pPr>
-        <w:pStyle w:val="Heading1"/>
-        <w:jc w:val="both"/>
-        <w:rPr>
-          <w:rFonts w:ascii="Times New Roman" w:hAnsi="Times New Roman" w:cs="Times New Roman"/>
-          <w:color w:val="auto"/>
-          <w:sz w:val="24"/>
-          <w:szCs w:val="24"/>
-        </w:rPr>
-      </w:pPr>
-      <w:r>
-        <w:rPr>
-          <w:rFonts w:ascii="Times New Roman" w:hAnsi="Times New Roman" w:cs="Times New Roman"/>
-          <w:color w:val="auto"/>
-          <w:sz w:val="24"/>
-          <w:szCs w:val="24"/>
-        </w:rPr>
-        <w:t>This application i</w:t>
-      </w:r>
-      <w:r>
-        <w:rPr>
-          <w:rFonts w:ascii="Times New Roman" w:hAnsi="Times New Roman" w:cs="Times New Roman"/>
-          <w:color w:val="auto"/>
-          <w:sz w:val="24"/>
-          <w:szCs w:val="24"/>
-        </w:rPr>
-        <w:t>s intended for data analysts,</w:t>
-      </w:r>
-      <w:r>
-        <w:rPr>
-          <w:rFonts w:ascii="Times New Roman" w:hAnsi="Times New Roman" w:cs="Times New Roman"/>
-          <w:color w:val="auto"/>
-          <w:sz w:val="24"/>
-          <w:szCs w:val="24"/>
-        </w:rPr>
-        <w:t xml:space="preserve"> epidemiologists</w:t>
-      </w:r>
-      <w:r>
-        <w:rPr>
-          <w:rFonts w:ascii="Times New Roman" w:hAnsi="Times New Roman" w:cs="Times New Roman"/>
-          <w:color w:val="auto"/>
-          <w:sz w:val="24"/>
-          <w:szCs w:val="24"/>
-        </w:rPr>
-        <w:t>, and the general public</w:t>
-      </w:r>
-      <w:r>
-        <w:rPr>
-          <w:rFonts w:ascii="Times New Roman" w:hAnsi="Times New Roman" w:cs="Times New Roman"/>
-          <w:color w:val="auto"/>
-          <w:sz w:val="24"/>
-          <w:szCs w:val="24"/>
-        </w:rPr>
-        <w:t xml:space="preserve"> for making predictions, publishing them and connec</w:t>
-      </w:r>
-      <w:r>
-        <w:rPr>
-          <w:rFonts w:ascii="Times New Roman" w:hAnsi="Times New Roman" w:cs="Times New Roman"/>
-          <w:color w:val="auto"/>
-          <w:sz w:val="24"/>
-          <w:szCs w:val="24"/>
-        </w:rPr>
-        <w:t>ting with other domain experts.</w:t>
-      </w:r>
-    </w:p>
-    <w:p>
-      <w:pPr>
-        <w:pStyle w:val="Heading1"/>
+        <w:t>ed Audience</w:t>
+      </w:r>
+      <w:r>
         <w:rPr>
           <w:rFonts w:ascii="Times New Roman" w:hAnsi="Times New Roman" w:cs="Times New Roman"/>
           <w:b/>
-          <w:color w:val="auto"/>
           <w:sz w:val="28"/>
           <w:szCs w:val="28"/>
         </w:rPr>
-      </w:pPr>
-      <w:r>
+        <w:t xml:space="preserve"> </w:t>
+      </w:r>
+    </w:p>
+    <w:p>
+      <w:pPr>
+        <w:pStyle w:val="NoSpacing"/>
         <w:rPr>
           <w:rFonts w:ascii="Times New Roman" w:hAnsi="Times New Roman" w:cs="Times New Roman"/>
           <w:b/>
-          <w:color w:val="auto"/>
+        </w:rPr>
+      </w:pPr>
+    </w:p>
+    <w:p>
+      <w:pPr>
+        <w:pStyle w:val="NoSpacing"/>
+        <w:rPr>
+          <w:rFonts w:ascii="Times New Roman" w:hAnsi="Times New Roman" w:cs="Times New Roman"/>
+        </w:rPr>
+      </w:pPr>
+      <w:r>
+        <w:rPr>
+          <w:rFonts w:ascii="Times New Roman" w:hAnsi="Times New Roman" w:cs="Times New Roman"/>
+        </w:rPr>
+        <w:t>This application i</w:t>
+      </w:r>
+      <w:r>
+        <w:rPr>
+          <w:rFonts w:ascii="Times New Roman" w:hAnsi="Times New Roman" w:cs="Times New Roman"/>
+        </w:rPr>
+        <w:t>s intended for data analysts,</w:t>
+      </w:r>
+      <w:r>
+        <w:rPr>
+          <w:rFonts w:ascii="Times New Roman" w:hAnsi="Times New Roman" w:cs="Times New Roman"/>
+        </w:rPr>
+        <w:t xml:space="preserve"> epidemiologists</w:t>
+      </w:r>
+      <w:r>
+        <w:rPr>
+          <w:rFonts w:ascii="Times New Roman" w:hAnsi="Times New Roman" w:cs="Times New Roman"/>
+        </w:rPr>
+        <w:t>, and the general public</w:t>
+      </w:r>
+      <w:r>
+        <w:rPr>
+          <w:rFonts w:ascii="Times New Roman" w:hAnsi="Times New Roman" w:cs="Times New Roman"/>
+        </w:rPr>
+        <w:t xml:space="preserve"> for making predictions, publishing them and connec</w:t>
+      </w:r>
+      <w:r>
+        <w:rPr>
+          <w:rFonts w:ascii="Times New Roman" w:hAnsi="Times New Roman" w:cs="Times New Roman"/>
+        </w:rPr>
+        <w:t>ting with other domain experts.</w:t>
+      </w:r>
+    </w:p>
+    <w:p>
+      <w:pPr>
+        <w:pStyle w:val="NoSpacing"/>
+        <w:rPr>
+          <w:rFonts w:ascii="Times New Roman" w:hAnsi="Times New Roman" w:cs="Times New Roman"/>
+        </w:rPr>
+      </w:pPr>
+    </w:p>
+    <w:p>
+      <w:pPr>
+        <w:pStyle w:val="NoSpacing"/>
+        <w:rPr>
+          <w:rFonts w:ascii="Times New Roman" w:eastAsiaTheme="majorEastAsia" w:hAnsi="Times New Roman" w:cs="Times New Roman"/>
+        </w:rPr>
+      </w:pPr>
+      <w:r>
+        <w:rPr>
+          <w:rFonts w:ascii="Times New Roman" w:hAnsi="Times New Roman" w:cs="Times New Roman"/>
+          <w:b/>
           <w:sz w:val="28"/>
           <w:szCs w:val="28"/>
         </w:rPr>
@@ -1319,7 +1087,6 @@
         <w:rPr>
           <w:rFonts w:ascii="Times New Roman" w:hAnsi="Times New Roman" w:cs="Times New Roman"/>
           <w:b/>
-          <w:color w:val="auto"/>
           <w:sz w:val="28"/>
           <w:szCs w:val="28"/>
         </w:rPr>
@@ -1329,7 +1096,6 @@
         <w:rPr>
           <w:rFonts w:ascii="Times New Roman" w:hAnsi="Times New Roman" w:cs="Times New Roman"/>
           <w:b/>
-          <w:color w:val="auto"/>
           <w:sz w:val="28"/>
           <w:szCs w:val="28"/>
         </w:rPr>
@@ -1339,7 +1105,6 @@
         <w:rPr>
           <w:rFonts w:ascii="Times New Roman" w:hAnsi="Times New Roman" w:cs="Times New Roman"/>
           <w:b/>
-          <w:color w:val="auto"/>
           <w:sz w:val="28"/>
           <w:szCs w:val="28"/>
         </w:rPr>
@@ -1349,7 +1114,6 @@
         <w:rPr>
           <w:rFonts w:ascii="Times New Roman" w:hAnsi="Times New Roman" w:cs="Times New Roman"/>
           <w:b/>
-          <w:color w:val="auto"/>
           <w:sz w:val="28"/>
           <w:szCs w:val="28"/>
         </w:rPr>
@@ -1376,16 +1140,16 @@
         <w:rPr>
           <w:rFonts w:ascii="Times New Roman" w:hAnsi="Times New Roman" w:cs="Times New Roman"/>
           <w:color w:val="auto"/>
-          <w:sz w:val="24"/>
-          <w:szCs w:val="24"/>
-        </w:rPr>
-      </w:pPr>
-      <w:r>
-        <w:rPr>
-          <w:rFonts w:ascii="Times New Roman" w:hAnsi="Times New Roman" w:cs="Times New Roman"/>
-          <w:color w:val="auto"/>
-          <w:sz w:val="24"/>
-          <w:szCs w:val="24"/>
+          <w:sz w:val="22"/>
+          <w:szCs w:val="22"/>
+        </w:rPr>
+      </w:pPr>
+      <w:r>
+        <w:rPr>
+          <w:rFonts w:ascii="Times New Roman" w:hAnsi="Times New Roman" w:cs="Times New Roman"/>
+          <w:color w:val="auto"/>
+          <w:sz w:val="22"/>
+          <w:szCs w:val="22"/>
         </w:rPr>
         <w:lastRenderedPageBreak/>
         <w:t>View flu severity map, which will help to make predictions</w:t>
@@ -1400,15 +1164,11 @@
         </w:numPr>
         <w:rPr>
           <w:rFonts w:ascii="Times New Roman" w:eastAsiaTheme="majorEastAsia" w:hAnsi="Times New Roman" w:cs="Times New Roman"/>
-          <w:sz w:val="24"/>
-          <w:szCs w:val="24"/>
-        </w:rPr>
-      </w:pPr>
-      <w:r>
-        <w:rPr>
-          <w:rFonts w:ascii="Times New Roman" w:eastAsiaTheme="majorEastAsia" w:hAnsi="Times New Roman" w:cs="Times New Roman"/>
-          <w:sz w:val="24"/>
-          <w:szCs w:val="24"/>
+        </w:rPr>
+      </w:pPr>
+      <w:r>
+        <w:rPr>
+          <w:rFonts w:ascii="Times New Roman" w:eastAsiaTheme="majorEastAsia" w:hAnsi="Times New Roman" w:cs="Times New Roman"/>
         </w:rPr>
         <w:t>Click and drag on predictions graph to add/modify predictions</w:t>
       </w:r>
@@ -1422,24 +1182,20 @@
         </w:numPr>
         <w:rPr>
           <w:rFonts w:ascii="Times New Roman" w:eastAsiaTheme="majorEastAsia" w:hAnsi="Times New Roman" w:cs="Times New Roman"/>
+        </w:rPr>
+      </w:pPr>
+      <w:r>
+        <w:rPr>
+          <w:rFonts w:ascii="Times New Roman" w:eastAsiaTheme="majorEastAsia" w:hAnsi="Times New Roman" w:cs="Times New Roman"/>
           <w:sz w:val="24"/>
           <w:szCs w:val="24"/>
         </w:rPr>
-      </w:pPr>
-      <w:r>
-        <w:rPr>
-          <w:rFonts w:ascii="Times New Roman" w:eastAsiaTheme="majorEastAsia" w:hAnsi="Times New Roman" w:cs="Times New Roman"/>
-          <w:sz w:val="24"/>
-          <w:szCs w:val="24"/>
-        </w:rPr>
         <w:lastRenderedPageBreak/>
         <w:t xml:space="preserve"> </w:t>
       </w:r>
       <w:r>
         <w:rPr>
           <w:rFonts w:ascii="Times New Roman" w:eastAsiaTheme="majorEastAsia" w:hAnsi="Times New Roman" w:cs="Times New Roman"/>
-          <w:sz w:val="24"/>
-          <w:szCs w:val="24"/>
         </w:rPr>
         <w:t>Change view of predictions graph</w:t>
       </w:r>
@@ -1464,383 +1220,17 @@
     </w:p>
     <w:p>
       <w:pPr>
-        <w:pStyle w:val="Heading1"/>
+        <w:pStyle w:val="Heading4"/>
         <w:rPr>
           <w:rFonts w:ascii="Times New Roman" w:hAnsi="Times New Roman" w:cs="Times New Roman"/>
           <w:b/>
+          <w:i w:val="0"/>
+          <w:iCs w:val="0"/>
           <w:color w:val="auto"/>
           <w:sz w:val="28"/>
           <w:szCs w:val="28"/>
         </w:rPr>
       </w:pPr>
-      <w:r>
-        <w:rPr>
-          <w:rFonts w:ascii="Times New Roman" w:hAnsi="Times New Roman" w:cs="Times New Roman"/>
-          <w:b/>
-          <w:color w:val="auto"/>
-          <w:sz w:val="28"/>
-          <w:szCs w:val="28"/>
-        </w:rPr>
-        <w:lastRenderedPageBreak/>
-        <w:t xml:space="preserve">Project </w:t>
-      </w:r>
-      <w:r>
-        <w:rPr>
-          <w:rFonts w:ascii="Times New Roman" w:hAnsi="Times New Roman" w:cs="Times New Roman"/>
-          <w:b/>
-          <w:color w:val="auto"/>
-          <w:sz w:val="28"/>
-          <w:szCs w:val="28"/>
-        </w:rPr>
-        <w:t>5</w:t>
-      </w:r>
-      <w:r>
-        <w:rPr>
-          <w:rFonts w:ascii="Times New Roman" w:hAnsi="Times New Roman" w:cs="Times New Roman"/>
-          <w:b/>
-          <w:color w:val="auto"/>
-          <w:sz w:val="28"/>
-          <w:szCs w:val="28"/>
-        </w:rPr>
-        <w:t xml:space="preserve"> Requ</w:t>
-      </w:r>
-      <w:r>
-        <w:rPr>
-          <w:rFonts w:ascii="Times New Roman" w:hAnsi="Times New Roman" w:cs="Times New Roman"/>
-          <w:b/>
-          <w:color w:val="auto"/>
-          <w:sz w:val="28"/>
-          <w:szCs w:val="28"/>
-        </w:rPr>
-        <w:t xml:space="preserve">irements </w:t>
-      </w:r>
-      <w:r>
-        <w:rPr>
-          <w:rFonts w:ascii="Times New Roman" w:hAnsi="Times New Roman" w:cs="Times New Roman"/>
-          <w:b/>
-          <w:color w:val="auto"/>
-          <w:sz w:val="28"/>
-          <w:szCs w:val="28"/>
-        </w:rPr>
-        <w:t>Addressed</w:t>
-      </w:r>
-      <w:r>
-        <w:rPr>
-          <w:rFonts w:ascii="Times New Roman" w:hAnsi="Times New Roman" w:cs="Times New Roman"/>
-          <w:b/>
-          <w:color w:val="auto"/>
-          <w:sz w:val="28"/>
-          <w:szCs w:val="28"/>
-        </w:rPr>
-        <w:br/>
-      </w:r>
-    </w:p>
-    <w:p>
-      <w:pPr>
-        <w:ind w:left="720" w:hanging="720"/>
-        <w:rPr>
-          <w:rFonts w:ascii="Times New Roman" w:hAnsi="Times New Roman" w:cs="Times New Roman"/>
-          <w:b/>
-          <w:sz w:val="24"/>
-          <w:szCs w:val="24"/>
-        </w:rPr>
-      </w:pPr>
-      <w:r>
-        <w:rPr>
-          <w:rFonts w:ascii="Times New Roman" w:hAnsi="Times New Roman" w:cs="Times New Roman"/>
-          <w:b/>
-          <w:sz w:val="24"/>
-          <w:szCs w:val="24"/>
-        </w:rPr>
-        <w:t>Option 1: Visualization Interface</w:t>
-      </w:r>
-    </w:p>
-    <w:p>
-      <w:pPr>
-        <w:ind w:left="720"/>
-        <w:rPr>
-          <w:rFonts w:ascii="Times New Roman" w:hAnsi="Times New Roman" w:cs="Times New Roman"/>
-          <w:sz w:val="24"/>
-          <w:szCs w:val="24"/>
-        </w:rPr>
-      </w:pPr>
-      <w:r>
-        <w:rPr>
-          <w:rFonts w:ascii="Times New Roman" w:hAnsi="Times New Roman" w:cs="Times New Roman"/>
-          <w:sz w:val="24"/>
-          <w:szCs w:val="24"/>
-        </w:rPr>
-        <w:t xml:space="preserve">The </w:t>
-      </w:r>
-      <w:proofErr w:type="spellStart"/>
-      <w:r>
-        <w:rPr>
-          <w:rFonts w:ascii="Times New Roman" w:hAnsi="Times New Roman" w:cs="Times New Roman"/>
-          <w:sz w:val="24"/>
-          <w:szCs w:val="24"/>
-        </w:rPr>
-        <w:t>Highcharts</w:t>
-      </w:r>
-      <w:proofErr w:type="spellEnd"/>
-      <w:r>
-        <w:rPr>
-          <w:rFonts w:ascii="Times New Roman" w:hAnsi="Times New Roman" w:cs="Times New Roman"/>
-          <w:sz w:val="24"/>
-          <w:szCs w:val="24"/>
-        </w:rPr>
-        <w:t xml:space="preserve"> </w:t>
-      </w:r>
-      <w:r>
-        <w:rPr>
-          <w:rFonts w:ascii="Times New Roman" w:hAnsi="Times New Roman" w:cs="Times New Roman"/>
-          <w:sz w:val="24"/>
-          <w:szCs w:val="24"/>
-        </w:rPr>
-        <w:t xml:space="preserve">JavaScript library </w:t>
-      </w:r>
-      <w:r>
-        <w:rPr>
-          <w:rFonts w:ascii="Times New Roman" w:hAnsi="Times New Roman" w:cs="Times New Roman"/>
-          <w:sz w:val="24"/>
-          <w:szCs w:val="24"/>
-        </w:rPr>
-        <w:t xml:space="preserve">was used </w:t>
-      </w:r>
-      <w:r>
-        <w:rPr>
-          <w:rFonts w:ascii="Times New Roman" w:hAnsi="Times New Roman" w:cs="Times New Roman"/>
-          <w:sz w:val="24"/>
-          <w:szCs w:val="24"/>
-        </w:rPr>
-        <w:t xml:space="preserve">in order to create the predictions graph view (interactive line graph). The </w:t>
-      </w:r>
-      <w:proofErr w:type="spellStart"/>
-      <w:r>
-        <w:rPr>
-          <w:rFonts w:ascii="Times New Roman" w:hAnsi="Times New Roman" w:cs="Times New Roman"/>
-          <w:sz w:val="24"/>
-          <w:szCs w:val="24"/>
-        </w:rPr>
-        <w:t>Highcharts</w:t>
-      </w:r>
-      <w:proofErr w:type="spellEnd"/>
-      <w:r>
-        <w:rPr>
-          <w:rFonts w:ascii="Times New Roman" w:hAnsi="Times New Roman" w:cs="Times New Roman"/>
-          <w:sz w:val="24"/>
-          <w:szCs w:val="24"/>
-        </w:rPr>
-        <w:t xml:space="preserve"> API Reference can be found at: </w:t>
-      </w:r>
-      <w:hyperlink r:id="rId8" w:history="1">
-        <w:r>
-          <w:rPr>
-            <w:rStyle w:val="Hyperlink"/>
-            <w:rFonts w:ascii="Times New Roman" w:hAnsi="Times New Roman" w:cs="Times New Roman"/>
-            <w:sz w:val="24"/>
-            <w:szCs w:val="24"/>
-          </w:rPr>
-          <w:t>http://api.highcharts.com/highcharts</w:t>
-        </w:r>
-      </w:hyperlink>
-      <w:r>
-        <w:rPr>
-          <w:rFonts w:ascii="Times New Roman" w:hAnsi="Times New Roman" w:cs="Times New Roman"/>
-          <w:sz w:val="24"/>
-          <w:szCs w:val="24"/>
-        </w:rPr>
-        <w:t>.</w:t>
-      </w:r>
-      <w:r>
-        <w:rPr>
-          <w:rFonts w:ascii="Times New Roman" w:hAnsi="Times New Roman" w:cs="Times New Roman"/>
-          <w:sz w:val="24"/>
-          <w:szCs w:val="24"/>
-        </w:rPr>
-        <w:t xml:space="preserve"> </w:t>
-      </w:r>
-      <w:r>
-        <w:rPr>
-          <w:rFonts w:ascii="Times New Roman" w:hAnsi="Times New Roman" w:cs="Times New Roman"/>
-          <w:sz w:val="24"/>
-          <w:szCs w:val="24"/>
-        </w:rPr>
-        <w:t xml:space="preserve">Our implementation used </w:t>
-      </w:r>
-      <w:proofErr w:type="spellStart"/>
-      <w:r>
-        <w:rPr>
-          <w:rFonts w:ascii="Times New Roman" w:hAnsi="Times New Roman" w:cs="Times New Roman"/>
-          <w:sz w:val="24"/>
-          <w:szCs w:val="24"/>
-        </w:rPr>
-        <w:t>Highcharts</w:t>
-      </w:r>
-      <w:proofErr w:type="spellEnd"/>
-      <w:r>
-        <w:rPr>
-          <w:rFonts w:ascii="Times New Roman" w:hAnsi="Times New Roman" w:cs="Times New Roman"/>
-          <w:sz w:val="24"/>
-          <w:szCs w:val="24"/>
-        </w:rPr>
-        <w:t xml:space="preserve"> with jQuery, and included the </w:t>
-      </w:r>
-      <w:proofErr w:type="spellStart"/>
-      <w:r>
-        <w:rPr>
-          <w:rFonts w:ascii="Times New Roman" w:hAnsi="Times New Roman" w:cs="Times New Roman"/>
-          <w:sz w:val="24"/>
-          <w:szCs w:val="24"/>
-        </w:rPr>
-        <w:t>Draggable</w:t>
-      </w:r>
-      <w:proofErr w:type="spellEnd"/>
-      <w:r>
-        <w:rPr>
-          <w:rFonts w:ascii="Times New Roman" w:hAnsi="Times New Roman" w:cs="Times New Roman"/>
-          <w:sz w:val="24"/>
-          <w:szCs w:val="24"/>
-        </w:rPr>
-        <w:t xml:space="preserve"> points plugin developed by </w:t>
-      </w:r>
-      <w:r>
-        <w:rPr>
-          <w:rFonts w:ascii="Times New Roman" w:hAnsi="Times New Roman" w:cs="Times New Roman"/>
-          <w:sz w:val="24"/>
-          <w:szCs w:val="24"/>
-        </w:rPr>
-        <w:t xml:space="preserve">Torstein </w:t>
-      </w:r>
-      <w:proofErr w:type="spellStart"/>
-      <w:r>
-        <w:rPr>
-          <w:rFonts w:ascii="Times New Roman" w:hAnsi="Times New Roman" w:cs="Times New Roman"/>
-          <w:sz w:val="24"/>
-          <w:szCs w:val="24"/>
-        </w:rPr>
-        <w:t>Honsi</w:t>
-      </w:r>
-      <w:proofErr w:type="spellEnd"/>
-      <w:r>
-        <w:rPr>
-          <w:rFonts w:ascii="Times New Roman" w:hAnsi="Times New Roman" w:cs="Times New Roman"/>
-          <w:sz w:val="24"/>
-          <w:szCs w:val="24"/>
-        </w:rPr>
-        <w:t xml:space="preserve">. </w:t>
-      </w:r>
-    </w:p>
-    <w:p>
-      <w:pPr>
-        <w:rPr>
-          <w:rFonts w:ascii="Times New Roman" w:hAnsi="Times New Roman" w:cs="Times New Roman"/>
-          <w:b/>
-          <w:sz w:val="24"/>
-          <w:szCs w:val="24"/>
-        </w:rPr>
-      </w:pPr>
-      <w:r>
-        <w:rPr>
-          <w:rFonts w:ascii="Times New Roman" w:hAnsi="Times New Roman" w:cs="Times New Roman"/>
-          <w:b/>
-          <w:sz w:val="24"/>
-          <w:szCs w:val="24"/>
-        </w:rPr>
-        <w:t>External Data Source</w:t>
-      </w:r>
-    </w:p>
-    <w:p>
-      <w:pPr>
-        <w:ind w:left="720"/>
-        <w:rPr>
-          <w:rFonts w:ascii="Times New Roman" w:hAnsi="Times New Roman" w:cs="Times New Roman"/>
-          <w:sz w:val="24"/>
-          <w:szCs w:val="24"/>
-        </w:rPr>
-      </w:pPr>
-      <w:r>
-        <w:rPr>
-          <w:rFonts w:ascii="Times New Roman" w:hAnsi="Times New Roman" w:cs="Times New Roman"/>
-          <w:sz w:val="24"/>
-          <w:szCs w:val="24"/>
-        </w:rPr>
-        <w:t xml:space="preserve">The external data source used was the CDC weekly status activity reports. This data can be accessed at this URL: </w:t>
-      </w:r>
-      <w:hyperlink r:id="rId9" w:history="1">
-        <w:r>
-          <w:rPr>
-            <w:rStyle w:val="Hyperlink"/>
-            <w:rFonts w:ascii="Times New Roman" w:hAnsi="Times New Roman" w:cs="Times New Roman"/>
-            <w:sz w:val="24"/>
-            <w:szCs w:val="24"/>
-          </w:rPr>
-          <w:t>http://www.cdc.gov/flu/weekly/flureport.xml</w:t>
-        </w:r>
-      </w:hyperlink>
-      <w:r>
-        <w:rPr>
-          <w:rFonts w:ascii="Times New Roman" w:hAnsi="Times New Roman" w:cs="Times New Roman"/>
-          <w:sz w:val="24"/>
-          <w:szCs w:val="24"/>
-        </w:rPr>
-        <w:t>.</w:t>
-      </w:r>
-      <w:r>
-        <w:rPr>
-          <w:rFonts w:ascii="Times New Roman" w:hAnsi="Times New Roman" w:cs="Times New Roman"/>
-          <w:sz w:val="24"/>
-          <w:szCs w:val="24"/>
-        </w:rPr>
-        <w:t xml:space="preserve"> The</w:t>
-      </w:r>
-      <w:r>
-        <w:rPr>
-          <w:rFonts w:ascii="Times New Roman" w:hAnsi="Times New Roman" w:cs="Times New Roman"/>
-          <w:sz w:val="24"/>
-          <w:szCs w:val="24"/>
-        </w:rPr>
-        <w:t xml:space="preserve"> </w:t>
-      </w:r>
-      <w:r>
-        <w:rPr>
-          <w:rFonts w:ascii="Times New Roman" w:hAnsi="Times New Roman" w:cs="Times New Roman"/>
-          <w:sz w:val="24"/>
-          <w:szCs w:val="24"/>
-        </w:rPr>
-        <w:t xml:space="preserve">D3JS </w:t>
-      </w:r>
-      <w:r>
-        <w:rPr>
-          <w:rFonts w:ascii="Times New Roman" w:hAnsi="Times New Roman" w:cs="Times New Roman"/>
-          <w:sz w:val="24"/>
-          <w:szCs w:val="24"/>
-        </w:rPr>
-        <w:t xml:space="preserve">library </w:t>
-      </w:r>
-      <w:r>
-        <w:rPr>
-          <w:rFonts w:ascii="Times New Roman" w:hAnsi="Times New Roman" w:cs="Times New Roman"/>
-          <w:sz w:val="24"/>
-          <w:szCs w:val="24"/>
-        </w:rPr>
-        <w:t>was used to d</w:t>
-      </w:r>
-      <w:r>
-        <w:rPr>
-          <w:rFonts w:ascii="Times New Roman" w:hAnsi="Times New Roman" w:cs="Times New Roman"/>
-          <w:sz w:val="24"/>
-          <w:szCs w:val="24"/>
-        </w:rPr>
-        <w:t>raw</w:t>
-      </w:r>
-      <w:r>
-        <w:rPr>
-          <w:rFonts w:ascii="Times New Roman" w:hAnsi="Times New Roman" w:cs="Times New Roman"/>
-          <w:sz w:val="24"/>
-          <w:szCs w:val="24"/>
-        </w:rPr>
-        <w:t xml:space="preserve"> the flu severity map.  </w:t>
-      </w:r>
     </w:p>
     <w:p>
       <w:pPr>
@@ -1888,35 +1278,44 @@
           <w:numId w:val="6"/>
         </w:numPr>
         <w:rPr>
-          <w:rFonts w:ascii="Times New Roman" w:eastAsiaTheme="majorEastAsia" w:hAnsi="Times New Roman" w:cs="Times New Roman"/>
-          <w:sz w:val="24"/>
-          <w:szCs w:val="24"/>
-        </w:rPr>
-      </w:pPr>
-      <w:r>
-        <w:rPr>
-          <w:rFonts w:ascii="Times New Roman" w:eastAsiaTheme="majorEastAsia" w:hAnsi="Times New Roman" w:cs="Times New Roman"/>
-          <w:sz w:val="24"/>
-          <w:szCs w:val="24"/>
+          <w:rFonts w:ascii="Times New Roman" w:hAnsi="Times New Roman" w:cs="Times New Roman"/>
+        </w:rPr>
+      </w:pPr>
+      <w:r>
+        <w:rPr>
+          <w:rFonts w:ascii="Times New Roman" w:hAnsi="Times New Roman" w:cs="Times New Roman"/>
         </w:rPr>
         <w:t xml:space="preserve">Open: </w:t>
       </w:r>
-      <w:hyperlink r:id="rId10" w:history="1">
-        <w:r>
-          <w:rPr>
-            <w:rStyle w:val="Hyperlink"/>
-            <w:rFonts w:ascii="Times New Roman" w:eastAsiaTheme="majorEastAsia" w:hAnsi="Times New Roman" w:cs="Times New Roman"/>
-            <w:sz w:val="24"/>
-            <w:szCs w:val="24"/>
-          </w:rPr>
-          <w:t>https://ec2-54-69-66-88.us-west-2.compute.amazonaws.com/flutracker/</w:t>
-        </w:r>
-      </w:hyperlink>
-      <w:r>
-        <w:rPr>
-          <w:rFonts w:ascii="Times New Roman" w:eastAsiaTheme="majorEastAsia" w:hAnsi="Times New Roman" w:cs="Times New Roman"/>
-          <w:sz w:val="24"/>
-          <w:szCs w:val="24"/>
+      <w:bookmarkStart w:id="0" w:name="_GoBack"/>
+      <w:bookmarkEnd w:id="0"/>
+      <w:r>
+        <w:fldChar w:fldCharType="begin"/>
+      </w:r>
+      <w:r>
+        <w:instrText xml:space="preserve"> HYPERLINK "http</w:instrText>
+      </w:r>
+      <w:r>
+        <w:instrText>://ec2-54-69-66-88.us-west-2.compute.amazonaws.com/flutracker/</w:instrText>
+      </w:r>
+      <w:r>
+        <w:instrText xml:space="preserve">" </w:instrText>
+      </w:r>
+      <w:r>
+        <w:fldChar w:fldCharType="separate"/>
+      </w:r>
+      <w:r>
+        <w:rPr>
+          <w:rStyle w:val="Hyperlink"/>
+        </w:rPr>
+        <w:t>http://ec2-54-69-66-88.us-west-2.compute.amazonaws.com/flutracker/</w:t>
+      </w:r>
+      <w:r>
+        <w:fldChar w:fldCharType="end"/>
+      </w:r>
+      <w:r>
+        <w:rPr>
+          <w:rFonts w:ascii="Times New Roman" w:hAnsi="Times New Roman" w:cs="Times New Roman"/>
         </w:rPr>
         <w:t xml:space="preserve"> </w:t>
       </w:r>
@@ -1954,18 +1353,13 @@
           <w:ilvl w:val="0"/>
           <w:numId w:val="6"/>
         </w:numPr>
-        <w:jc w:val="both"/>
-        <w:rPr>
-          <w:rFonts w:ascii="Times New Roman" w:eastAsiaTheme="majorEastAsia" w:hAnsi="Times New Roman" w:cs="Times New Roman"/>
-          <w:sz w:val="24"/>
-          <w:szCs w:val="24"/>
-        </w:rPr>
-      </w:pPr>
-      <w:r>
-        <w:rPr>
-          <w:rFonts w:ascii="Times New Roman" w:eastAsiaTheme="majorEastAsia" w:hAnsi="Times New Roman" w:cs="Times New Roman"/>
-          <w:sz w:val="24"/>
-          <w:szCs w:val="24"/>
+        <w:rPr>
+          <w:rFonts w:ascii="Times New Roman" w:hAnsi="Times New Roman" w:cs="Times New Roman"/>
+        </w:rPr>
+      </w:pPr>
+      <w:r>
+        <w:rPr>
+          <w:rFonts w:ascii="Times New Roman" w:hAnsi="Times New Roman" w:cs="Times New Roman"/>
         </w:rPr>
         <w:t>Startup Apache and MySQL in the XAMPP control panel.</w:t>
       </w:r>
@@ -1977,68 +1371,37 @@
           <w:ilvl w:val="0"/>
           <w:numId w:val="6"/>
         </w:numPr>
-        <w:jc w:val="both"/>
-        <w:rPr>
-          <w:rFonts w:ascii="Times New Roman" w:eastAsiaTheme="majorEastAsia" w:hAnsi="Times New Roman" w:cs="Times New Roman"/>
-          <w:sz w:val="24"/>
-          <w:szCs w:val="24"/>
-        </w:rPr>
-      </w:pPr>
-      <w:r>
-        <w:rPr>
-          <w:rFonts w:ascii="Times New Roman" w:eastAsiaTheme="majorEastAsia" w:hAnsi="Times New Roman" w:cs="Times New Roman"/>
-          <w:sz w:val="24"/>
-          <w:szCs w:val="24"/>
+        <w:rPr>
+          <w:rFonts w:ascii="Times New Roman" w:hAnsi="Times New Roman" w:cs="Times New Roman"/>
+        </w:rPr>
+      </w:pPr>
+      <w:r>
+        <w:rPr>
+          <w:rFonts w:ascii="Times New Roman" w:hAnsi="Times New Roman" w:cs="Times New Roman"/>
         </w:rPr>
         <w:t xml:space="preserve">Create a new database </w:t>
       </w:r>
       <w:r>
         <w:rPr>
-          <w:rFonts w:ascii="Times New Roman" w:eastAsiaTheme="majorEastAsia" w:hAnsi="Times New Roman" w:cs="Times New Roman"/>
-          <w:sz w:val="24"/>
-          <w:szCs w:val="24"/>
+          <w:rFonts w:ascii="Times New Roman" w:hAnsi="Times New Roman" w:cs="Times New Roman"/>
         </w:rPr>
         <w:t xml:space="preserve">named </w:t>
       </w:r>
       <w:r>
         <w:rPr>
-          <w:rFonts w:ascii="Times New Roman" w:eastAsiaTheme="majorEastAsia" w:hAnsi="Times New Roman" w:cs="Times New Roman"/>
-          <w:sz w:val="24"/>
-          <w:szCs w:val="24"/>
-        </w:rPr>
-        <w:t xml:space="preserve">“flu” using the </w:t>
-      </w:r>
-      <w:proofErr w:type="spellStart"/>
-      <w:r>
-        <w:rPr>
-          <w:rFonts w:ascii="Times New Roman" w:eastAsiaTheme="majorEastAsia" w:hAnsi="Times New Roman" w:cs="Times New Roman"/>
-          <w:sz w:val="24"/>
-          <w:szCs w:val="24"/>
-        </w:rPr>
-        <w:t>phpMyA</w:t>
-      </w:r>
-      <w:r>
-        <w:rPr>
-          <w:rFonts w:ascii="Times New Roman" w:eastAsiaTheme="majorEastAsia" w:hAnsi="Times New Roman" w:cs="Times New Roman"/>
-          <w:sz w:val="24"/>
-          <w:szCs w:val="24"/>
-        </w:rPr>
-        <w:t>dmin</w:t>
-      </w:r>
-      <w:proofErr w:type="spellEnd"/>
-      <w:r>
-        <w:rPr>
-          <w:rFonts w:ascii="Times New Roman" w:eastAsiaTheme="majorEastAsia" w:hAnsi="Times New Roman" w:cs="Times New Roman"/>
-          <w:sz w:val="24"/>
-          <w:szCs w:val="24"/>
-        </w:rPr>
-        <w:t xml:space="preserve"> interface provided in XAMPP</w:t>
-      </w:r>
-      <w:r>
-        <w:rPr>
-          <w:rFonts w:ascii="Times New Roman" w:eastAsiaTheme="majorEastAsia" w:hAnsi="Times New Roman" w:cs="Times New Roman"/>
-          <w:sz w:val="24"/>
-          <w:szCs w:val="24"/>
+          <w:rFonts w:ascii="Times New Roman" w:hAnsi="Times New Roman" w:cs="Times New Roman"/>
+        </w:rPr>
+        <w:t>“flu” using the phpMyA</w:t>
+      </w:r>
+      <w:r>
+        <w:rPr>
+          <w:rFonts w:ascii="Times New Roman" w:hAnsi="Times New Roman" w:cs="Times New Roman"/>
+        </w:rPr>
+        <w:t>dmin interface provided in XAMPP</w:t>
+      </w:r>
+      <w:r>
+        <w:rPr>
+          <w:rFonts w:ascii="Times New Roman" w:hAnsi="Times New Roman" w:cs="Times New Roman"/>
         </w:rPr>
         <w:t>.</w:t>
       </w:r>
@@ -2051,54 +1414,14 @@
           <w:numId w:val="6"/>
         </w:numPr>
         <w:rPr>
-          <w:rFonts w:ascii="Times New Roman" w:eastAsiaTheme="majorEastAsia" w:hAnsi="Times New Roman" w:cs="Times New Roman"/>
-          <w:sz w:val="24"/>
-          <w:szCs w:val="24"/>
-        </w:rPr>
-      </w:pPr>
-      <w:r>
-        <w:rPr>
-          <w:rFonts w:ascii="Times New Roman" w:eastAsiaTheme="majorEastAsia" w:hAnsi="Times New Roman" w:cs="Times New Roman"/>
-          <w:sz w:val="24"/>
-          <w:szCs w:val="24"/>
-        </w:rPr>
-        <w:t xml:space="preserve">Import the </w:t>
-      </w:r>
-      <w:proofErr w:type="spellStart"/>
-      <w:r>
-        <w:rPr>
-          <w:rFonts w:ascii="Times New Roman" w:eastAsiaTheme="majorEastAsia" w:hAnsi="Times New Roman" w:cs="Times New Roman"/>
-          <w:sz w:val="24"/>
-          <w:szCs w:val="24"/>
-        </w:rPr>
-        <w:t>flu.sql</w:t>
-      </w:r>
-      <w:proofErr w:type="spellEnd"/>
-      <w:r>
-        <w:rPr>
-          <w:rFonts w:ascii="Times New Roman" w:eastAsiaTheme="majorEastAsia" w:hAnsi="Times New Roman" w:cs="Times New Roman"/>
-          <w:sz w:val="24"/>
-          <w:szCs w:val="24"/>
-        </w:rPr>
-        <w:t xml:space="preserve"> file into the flu database through </w:t>
-      </w:r>
-      <w:proofErr w:type="spellStart"/>
-      <w:r>
-        <w:rPr>
-          <w:rFonts w:ascii="Times New Roman" w:eastAsiaTheme="majorEastAsia" w:hAnsi="Times New Roman" w:cs="Times New Roman"/>
-          <w:sz w:val="24"/>
-          <w:szCs w:val="24"/>
-        </w:rPr>
-        <w:t>phpMyAdmin</w:t>
-      </w:r>
-      <w:proofErr w:type="spellEnd"/>
-      <w:r>
-        <w:rPr>
-          <w:rFonts w:ascii="Times New Roman" w:eastAsiaTheme="majorEastAsia" w:hAnsi="Times New Roman" w:cs="Times New Roman"/>
-          <w:sz w:val="24"/>
-          <w:szCs w:val="24"/>
-        </w:rPr>
-        <w:t>. This will populate the database with the relevant records.</w:t>
+          <w:rFonts w:ascii="Times New Roman" w:hAnsi="Times New Roman" w:cs="Times New Roman"/>
+        </w:rPr>
+      </w:pPr>
+      <w:r>
+        <w:rPr>
+          <w:rFonts w:ascii="Times New Roman" w:hAnsi="Times New Roman" w:cs="Times New Roman"/>
+        </w:rPr>
+        <w:t>Import the flu.sql file into the flu database through phpMyAdmin. This will populate the database with the relevant records.</w:t>
       </w:r>
     </w:p>
     <w:p>
@@ -2109,178 +1432,72 @@
           <w:numId w:val="6"/>
         </w:numPr>
         <w:rPr>
-          <w:rFonts w:ascii="Times New Roman" w:eastAsiaTheme="majorEastAsia" w:hAnsi="Times New Roman" w:cs="Times New Roman"/>
-          <w:sz w:val="24"/>
-          <w:szCs w:val="24"/>
-        </w:rPr>
-      </w:pPr>
-      <w:r>
-        <w:rPr>
-          <w:rFonts w:ascii="Times New Roman" w:eastAsiaTheme="majorEastAsia" w:hAnsi="Times New Roman" w:cs="Times New Roman"/>
-          <w:sz w:val="24"/>
-          <w:szCs w:val="24"/>
-        </w:rPr>
-        <w:t xml:space="preserve">Configure the SERVER_PATH in the </w:t>
-      </w:r>
-      <w:proofErr w:type="spellStart"/>
-      <w:r>
-        <w:rPr>
-          <w:rFonts w:ascii="Times New Roman" w:eastAsiaTheme="majorEastAsia" w:hAnsi="Times New Roman" w:cs="Times New Roman"/>
-          <w:sz w:val="24"/>
-          <w:szCs w:val="24"/>
-        </w:rPr>
-        <w:t>config.php</w:t>
-      </w:r>
-      <w:proofErr w:type="spellEnd"/>
-      <w:r>
-        <w:rPr>
-          <w:rFonts w:ascii="Times New Roman" w:eastAsiaTheme="majorEastAsia" w:hAnsi="Times New Roman" w:cs="Times New Roman"/>
-          <w:sz w:val="24"/>
-          <w:szCs w:val="24"/>
-        </w:rPr>
-        <w:t xml:space="preserve"> file</w:t>
-      </w:r>
-      <w:r>
-        <w:rPr>
-          <w:rFonts w:ascii="Times New Roman" w:eastAsiaTheme="majorEastAsia" w:hAnsi="Times New Roman" w:cs="Times New Roman"/>
-          <w:sz w:val="24"/>
-          <w:szCs w:val="24"/>
+          <w:rFonts w:ascii="Times New Roman" w:hAnsi="Times New Roman" w:cs="Times New Roman"/>
+        </w:rPr>
+      </w:pPr>
+      <w:r>
+        <w:rPr>
+          <w:rFonts w:ascii="Times New Roman" w:hAnsi="Times New Roman" w:cs="Times New Roman"/>
+        </w:rPr>
+        <w:t>Configure the SERVER_PATH in the config.php file</w:t>
+      </w:r>
+      <w:r>
+        <w:rPr>
+          <w:rFonts w:ascii="Times New Roman" w:hAnsi="Times New Roman" w:cs="Times New Roman"/>
         </w:rPr>
         <w:t xml:space="preserve"> depending on the location of the application in your system.</w:t>
       </w:r>
       <w:r>
         <w:rPr>
-          <w:rFonts w:ascii="Times New Roman" w:eastAsiaTheme="majorEastAsia" w:hAnsi="Times New Roman" w:cs="Times New Roman"/>
-          <w:sz w:val="24"/>
-          <w:szCs w:val="24"/>
+          <w:rFonts w:ascii="Times New Roman" w:hAnsi="Times New Roman" w:cs="Times New Roman"/>
         </w:rPr>
         <w:t xml:space="preserve"> This file is located in </w:t>
       </w:r>
-      <w:proofErr w:type="spellStart"/>
-      <w:r>
-        <w:rPr>
-          <w:rFonts w:ascii="Times New Roman" w:eastAsiaTheme="majorEastAsia" w:hAnsi="Times New Roman" w:cs="Times New Roman"/>
-          <w:sz w:val="24"/>
-          <w:szCs w:val="24"/>
-        </w:rPr>
-        <w:t>xampp</w:t>
-      </w:r>
-      <w:proofErr w:type="spellEnd"/>
-      <w:r>
-        <w:rPr>
-          <w:rFonts w:ascii="Times New Roman" w:eastAsiaTheme="majorEastAsia" w:hAnsi="Times New Roman" w:cs="Times New Roman"/>
-          <w:sz w:val="24"/>
-          <w:szCs w:val="24"/>
-        </w:rPr>
-        <w:t>/</w:t>
-      </w:r>
-      <w:proofErr w:type="spellStart"/>
-      <w:r>
-        <w:rPr>
-          <w:rFonts w:ascii="Times New Roman" w:eastAsiaTheme="majorEastAsia" w:hAnsi="Times New Roman" w:cs="Times New Roman"/>
-          <w:sz w:val="24"/>
-          <w:szCs w:val="24"/>
-        </w:rPr>
-        <w:t>htdocs</w:t>
-      </w:r>
-      <w:proofErr w:type="spellEnd"/>
-      <w:r>
-        <w:rPr>
-          <w:rFonts w:ascii="Times New Roman" w:eastAsiaTheme="majorEastAsia" w:hAnsi="Times New Roman" w:cs="Times New Roman"/>
-          <w:sz w:val="24"/>
-          <w:szCs w:val="24"/>
-        </w:rPr>
-        <w:t>/</w:t>
-      </w:r>
-      <w:r>
-        <w:rPr>
-          <w:rFonts w:ascii="Times New Roman" w:eastAsiaTheme="majorEastAsia" w:hAnsi="Times New Roman" w:cs="Times New Roman"/>
-          <w:sz w:val="24"/>
-          <w:szCs w:val="24"/>
+      <w:r>
+        <w:rPr>
+          <w:rFonts w:ascii="Times New Roman" w:hAnsi="Times New Roman" w:cs="Times New Roman"/>
+        </w:rPr>
+        <w:t>xampp/htdocs/</w:t>
+      </w:r>
+      <w:r>
+        <w:rPr>
+          <w:rFonts w:ascii="Times New Roman" w:hAnsi="Times New Roman" w:cs="Times New Roman"/>
         </w:rPr>
         <w:t>code/app.</w:t>
       </w:r>
       <w:r>
         <w:rPr>
-          <w:rFonts w:ascii="Times New Roman" w:eastAsiaTheme="majorEastAsia" w:hAnsi="Times New Roman" w:cs="Times New Roman"/>
-          <w:sz w:val="24"/>
-          <w:szCs w:val="24"/>
+          <w:rFonts w:ascii="Times New Roman" w:hAnsi="Times New Roman" w:cs="Times New Roman"/>
         </w:rPr>
         <w:t xml:space="preserve"> </w:t>
       </w:r>
       <w:r>
         <w:rPr>
-          <w:rFonts w:ascii="Times New Roman" w:eastAsiaTheme="majorEastAsia" w:hAnsi="Times New Roman" w:cs="Times New Roman"/>
-          <w:sz w:val="24"/>
-          <w:szCs w:val="24"/>
+          <w:rFonts w:ascii="Times New Roman" w:hAnsi="Times New Roman" w:cs="Times New Roman"/>
         </w:rPr>
         <w:t xml:space="preserve">The SERVER_PATH is used to reference all the public files. </w:t>
       </w:r>
       <w:r>
         <w:rPr>
-          <w:rFonts w:ascii="Times New Roman" w:eastAsiaTheme="majorEastAsia" w:hAnsi="Times New Roman" w:cs="Times New Roman"/>
-          <w:sz w:val="24"/>
-          <w:szCs w:val="24"/>
-        </w:rPr>
-        <w:t xml:space="preserve">(For Mac users the application is in </w:t>
-      </w:r>
-      <w:proofErr w:type="spellStart"/>
-      <w:r>
-        <w:rPr>
-          <w:rFonts w:ascii="Times New Roman" w:eastAsiaTheme="majorEastAsia" w:hAnsi="Times New Roman" w:cs="Times New Roman"/>
-          <w:sz w:val="24"/>
-          <w:szCs w:val="24"/>
-        </w:rPr>
-        <w:t>htdocs</w:t>
-      </w:r>
-      <w:proofErr w:type="spellEnd"/>
-      <w:r>
-        <w:rPr>
-          <w:rFonts w:ascii="Times New Roman" w:eastAsiaTheme="majorEastAsia" w:hAnsi="Times New Roman" w:cs="Times New Roman"/>
-          <w:sz w:val="24"/>
-          <w:szCs w:val="24"/>
-        </w:rPr>
-        <w:t xml:space="preserve"> folder in </w:t>
-      </w:r>
-      <w:proofErr w:type="spellStart"/>
-      <w:r>
-        <w:rPr>
-          <w:rFonts w:ascii="Times New Roman" w:eastAsiaTheme="majorEastAsia" w:hAnsi="Times New Roman" w:cs="Times New Roman"/>
-          <w:sz w:val="24"/>
-          <w:szCs w:val="24"/>
-        </w:rPr>
-        <w:t>xampp</w:t>
-      </w:r>
-      <w:proofErr w:type="spellEnd"/>
-      <w:r>
-        <w:rPr>
-          <w:rFonts w:ascii="Times New Roman" w:eastAsiaTheme="majorEastAsia" w:hAnsi="Times New Roman" w:cs="Times New Roman"/>
-          <w:sz w:val="24"/>
-          <w:szCs w:val="24"/>
-        </w:rPr>
-        <w:t>.).</w:t>
-      </w:r>
-      <w:r>
-        <w:rPr>
-          <w:rFonts w:ascii="Times New Roman" w:eastAsiaTheme="majorEastAsia" w:hAnsi="Times New Roman" w:cs="Times New Roman"/>
-          <w:sz w:val="24"/>
-          <w:szCs w:val="24"/>
+          <w:rFonts w:ascii="Times New Roman" w:hAnsi="Times New Roman" w:cs="Times New Roman"/>
+        </w:rPr>
+        <w:t>(For Mac users the application is in htdocs folder in xampp.).</w:t>
+      </w:r>
+      <w:r>
+        <w:rPr>
+          <w:rFonts w:ascii="Times New Roman" w:hAnsi="Times New Roman" w:cs="Times New Roman"/>
         </w:rPr>
         <w:t>If set incorrectly all CSS and JavaScript w</w:t>
       </w:r>
       <w:r>
         <w:rPr>
-          <w:rFonts w:ascii="Times New Roman" w:eastAsiaTheme="majorEastAsia" w:hAnsi="Times New Roman" w:cs="Times New Roman"/>
-          <w:sz w:val="24"/>
-          <w:szCs w:val="24"/>
+          <w:rFonts w:ascii="Times New Roman" w:hAnsi="Times New Roman" w:cs="Times New Roman"/>
         </w:rPr>
         <w:t>ill</w:t>
       </w:r>
       <w:r>
         <w:rPr>
-          <w:rFonts w:ascii="Times New Roman" w:eastAsiaTheme="majorEastAsia" w:hAnsi="Times New Roman" w:cs="Times New Roman"/>
-          <w:sz w:val="24"/>
-          <w:szCs w:val="24"/>
+          <w:rFonts w:ascii="Times New Roman" w:hAnsi="Times New Roman" w:cs="Times New Roman"/>
         </w:rPr>
         <w:t xml:space="preserve"> not be applied to the pages.</w:t>
       </w:r>
@@ -2293,51 +1510,35 @@
           <w:numId w:val="6"/>
         </w:numPr>
         <w:rPr>
-          <w:rFonts w:ascii="Times New Roman" w:eastAsiaTheme="majorEastAsia" w:hAnsi="Times New Roman" w:cs="Times New Roman"/>
-          <w:sz w:val="24"/>
-          <w:szCs w:val="24"/>
-        </w:rPr>
-      </w:pPr>
-      <w:r>
-        <w:rPr>
-          <w:rFonts w:ascii="Times New Roman" w:eastAsiaTheme="majorEastAsia" w:hAnsi="Times New Roman" w:cs="Times New Roman"/>
-          <w:sz w:val="24"/>
-          <w:szCs w:val="24"/>
+          <w:rFonts w:ascii="Times New Roman" w:hAnsi="Times New Roman" w:cs="Times New Roman"/>
+        </w:rPr>
+      </w:pPr>
+      <w:r>
+        <w:rPr>
+          <w:rFonts w:ascii="Times New Roman" w:hAnsi="Times New Roman" w:cs="Times New Roman"/>
         </w:rPr>
         <w:t xml:space="preserve">Open a web browser and navigate to </w:t>
       </w:r>
       <w:hyperlink r:id="rId11" w:history="1">
         <w:r>
-          <w:rPr>
-            <w:rStyle w:val="Hyperlink"/>
-            <w:rFonts w:ascii="Times New Roman" w:eastAsiaTheme="majorEastAsia" w:hAnsi="Times New Roman" w:cs="Times New Roman"/>
-            <w:sz w:val="24"/>
-            <w:szCs w:val="24"/>
-          </w:rPr>
           <w:t>http://localhost/flutracker</w:t>
         </w:r>
       </w:hyperlink>
       <w:r>
         <w:rPr>
-          <w:rFonts w:ascii="Times New Roman" w:eastAsiaTheme="majorEastAsia" w:hAnsi="Times New Roman" w:cs="Times New Roman"/>
-          <w:sz w:val="24"/>
-          <w:szCs w:val="24"/>
+          <w:rFonts w:ascii="Times New Roman" w:hAnsi="Times New Roman" w:cs="Times New Roman"/>
         </w:rPr>
         <w:t xml:space="preserve"> in order to explore the Flu Tracker web</w:t>
       </w:r>
       <w:r>
         <w:rPr>
-          <w:rFonts w:ascii="Times New Roman" w:eastAsiaTheme="majorEastAsia" w:hAnsi="Times New Roman" w:cs="Times New Roman"/>
-          <w:sz w:val="24"/>
-          <w:szCs w:val="24"/>
+          <w:rFonts w:ascii="Times New Roman" w:hAnsi="Times New Roman" w:cs="Times New Roman"/>
         </w:rPr>
         <w:t xml:space="preserve"> </w:t>
       </w:r>
       <w:r>
         <w:rPr>
-          <w:rFonts w:ascii="Times New Roman" w:eastAsiaTheme="majorEastAsia" w:hAnsi="Times New Roman" w:cs="Times New Roman"/>
-          <w:sz w:val="24"/>
-          <w:szCs w:val="24"/>
+          <w:rFonts w:ascii="Times New Roman" w:hAnsi="Times New Roman" w:cs="Times New Roman"/>
         </w:rPr>
         <w:t>application.</w:t>
       </w:r>
@@ -2397,18 +1598,13 @@
           <w:ilvl w:val="0"/>
           <w:numId w:val="6"/>
         </w:numPr>
-        <w:jc w:val="both"/>
-        <w:rPr>
-          <w:rFonts w:ascii="Times New Roman" w:eastAsiaTheme="majorEastAsia" w:hAnsi="Times New Roman" w:cs="Times New Roman"/>
-          <w:sz w:val="24"/>
-          <w:szCs w:val="24"/>
-        </w:rPr>
-      </w:pPr>
-      <w:r>
-        <w:rPr>
-          <w:rFonts w:ascii="Times New Roman" w:eastAsiaTheme="majorEastAsia" w:hAnsi="Times New Roman" w:cs="Times New Roman"/>
-          <w:sz w:val="24"/>
-          <w:szCs w:val="24"/>
+        <w:rPr>
+          <w:rFonts w:ascii="Times New Roman" w:hAnsi="Times New Roman" w:cs="Times New Roman"/>
+        </w:rPr>
+      </w:pPr>
+      <w:r>
+        <w:rPr>
+          <w:rFonts w:ascii="Times New Roman" w:hAnsi="Times New Roman" w:cs="Times New Roman"/>
         </w:rPr>
         <w:lastRenderedPageBreak/>
         <w:t>jonatho7, Password1!, site manager</w:t>
@@ -2421,38 +1617,15 @@
           <w:ilvl w:val="0"/>
           <w:numId w:val="6"/>
         </w:numPr>
-        <w:jc w:val="both"/>
-        <w:rPr>
-          <w:rFonts w:ascii="Times New Roman" w:eastAsiaTheme="majorEastAsia" w:hAnsi="Times New Roman" w:cs="Times New Roman"/>
-          <w:sz w:val="24"/>
-          <w:szCs w:val="24"/>
-        </w:rPr>
-      </w:pPr>
-      <w:proofErr w:type="spellStart"/>
-      <w:r>
-        <w:rPr>
-          <w:rFonts w:ascii="Times New Roman" w:eastAsiaTheme="majorEastAsia" w:hAnsi="Times New Roman" w:cs="Times New Roman"/>
-          <w:sz w:val="24"/>
-          <w:szCs w:val="24"/>
-        </w:rPr>
-        <w:t>harshalh</w:t>
-      </w:r>
-      <w:proofErr w:type="spellEnd"/>
-      <w:r>
-        <w:rPr>
-          <w:rFonts w:ascii="Times New Roman" w:eastAsiaTheme="majorEastAsia" w:hAnsi="Times New Roman" w:cs="Times New Roman"/>
-          <w:sz w:val="24"/>
-          <w:szCs w:val="24"/>
-        </w:rPr>
-        <w:t>, Password1!, admin</w:t>
-      </w:r>
-      <w:r>
-        <w:rPr>
-          <w:rFonts w:ascii="Times New Roman" w:eastAsiaTheme="majorEastAsia" w:hAnsi="Times New Roman" w:cs="Times New Roman"/>
-          <w:sz w:val="24"/>
-          <w:szCs w:val="24"/>
-        </w:rPr>
-        <w:t xml:space="preserve"> </w:t>
+        <w:rPr>
+          <w:rFonts w:ascii="Times New Roman" w:hAnsi="Times New Roman" w:cs="Times New Roman"/>
+        </w:rPr>
+      </w:pPr>
+      <w:r>
+        <w:rPr>
+          <w:rFonts w:ascii="Times New Roman" w:hAnsi="Times New Roman" w:cs="Times New Roman"/>
+        </w:rPr>
+        <w:t xml:space="preserve">harshalh, Password1!, admin </w:t>
       </w:r>
     </w:p>
     <w:p>
@@ -2462,20 +1635,14 @@
           <w:ilvl w:val="0"/>
           <w:numId w:val="6"/>
         </w:numPr>
-        <w:jc w:val="both"/>
-        <w:rPr>
-          <w:rFonts w:ascii="Times New Roman" w:eastAsiaTheme="majorEastAsia" w:hAnsi="Times New Roman" w:cs="Times New Roman"/>
-          <w:sz w:val="24"/>
-          <w:szCs w:val="24"/>
-        </w:rPr>
-      </w:pPr>
-      <w:r>
-        <w:rPr>
-          <w:rFonts w:ascii="Times New Roman" w:eastAsiaTheme="majorEastAsia" w:hAnsi="Times New Roman" w:cs="Times New Roman"/>
-          <w:sz w:val="24"/>
-          <w:szCs w:val="24"/>
-        </w:rPr>
-        <w:lastRenderedPageBreak/>
+        <w:rPr>
+          <w:rFonts w:ascii="Times New Roman" w:hAnsi="Times New Roman" w:cs="Times New Roman"/>
+        </w:rPr>
+      </w:pPr>
+      <w:r>
+        <w:rPr>
+          <w:rFonts w:ascii="Times New Roman" w:hAnsi="Times New Roman" w:cs="Times New Roman"/>
+        </w:rPr>
         <w:t>vivekb88, Password1!, moderator</w:t>
       </w:r>
     </w:p>
@@ -2486,33 +1653,16 @@
           <w:ilvl w:val="0"/>
           <w:numId w:val="6"/>
         </w:numPr>
-        <w:jc w:val="both"/>
-        <w:rPr>
-          <w:rFonts w:ascii="Times New Roman" w:eastAsiaTheme="majorEastAsia" w:hAnsi="Times New Roman" w:cs="Times New Roman"/>
-          <w:sz w:val="24"/>
-          <w:szCs w:val="24"/>
-        </w:rPr>
-      </w:pPr>
-      <w:proofErr w:type="spellStart"/>
-      <w:r>
-        <w:rPr>
-          <w:rFonts w:ascii="Times New Roman" w:eastAsiaTheme="majorEastAsia" w:hAnsi="Times New Roman" w:cs="Times New Roman"/>
-          <w:sz w:val="24"/>
-          <w:szCs w:val="24"/>
-        </w:rPr>
-        <w:t>marysmith</w:t>
-      </w:r>
-      <w:proofErr w:type="spellEnd"/>
-      <w:r>
-        <w:rPr>
-          <w:rFonts w:ascii="Times New Roman" w:eastAsiaTheme="majorEastAsia" w:hAnsi="Times New Roman" w:cs="Times New Roman"/>
-          <w:sz w:val="24"/>
-          <w:szCs w:val="24"/>
-        </w:rPr>
-        <w:t>, Password1!, reg. user</w:t>
-      </w:r>
-      <w:bookmarkStart w:id="0" w:name="_GoBack"/>
-      <w:bookmarkEnd w:id="0"/>
+        <w:rPr>
+          <w:rFonts w:ascii="Times New Roman" w:hAnsi="Times New Roman" w:cs="Times New Roman"/>
+        </w:rPr>
+      </w:pPr>
+      <w:r>
+        <w:rPr>
+          <w:rFonts w:ascii="Times New Roman" w:hAnsi="Times New Roman" w:cs="Times New Roman"/>
+        </w:rPr>
+        <w:t>marysmith, Password1!, reg. user</w:t>
+      </w:r>
     </w:p>
     <w:sectPr>
       <w:type w:val="continuous"/>
@@ -4337,7 +3487,7 @@
 </file>
 
 <file path=customXml/itemProps1.xml><?xml version="1.0" encoding="utf-8"?>
-<ds:datastoreItem xmlns:ds="http://schemas.openxmlformats.org/officeDocument/2006/customXml" ds:itemID="{49AAA4F5-28B6-40C7-87E0-A3BE50EDFC42}">
+<ds:datastoreItem xmlns:ds="http://schemas.openxmlformats.org/officeDocument/2006/customXml" ds:itemID="{13F05998-2EB6-4039-B144-E34853CDA17F}">
   <ds:schemaRefs>
     <ds:schemaRef ds:uri="http://schemas.openxmlformats.org/officeDocument/2006/bibliography"/>
   </ds:schemaRefs>

</xml_diff>